<commit_message>
21st december session 2
</commit_message>
<xml_diff>
--- a/Java 8 Features.docx
+++ b/Java 8 Features.docx
@@ -17108,7 +17108,6 @@
           <w:noProof/>
         </w:rPr>
       </w:pPr>
-      <w:bookmarkStart w:id="0" w:name="_GoBack"/>
       <w:r>
         <w:rPr>
           <w:noProof/>
@@ -17163,487 +17162,2126 @@
           </wp:anchor>
         </w:drawing>
       </w:r>
+    </w:p>
+    <w:p>
+      <w:pPr>
+        <w:pStyle w:val="NormalWeb"/>
+        <w:shd w:val="clear" w:color="auto" w:fill="FFFFFF"/>
+        <w:spacing w:before="0" w:beforeAutospacing="0" w:after="150" w:afterAutospacing="0"/>
+        <w:jc w:val="both"/>
+        <w:textAlignment w:val="baseline"/>
+        <w:rPr>
+          <w:noProof/>
+        </w:rPr>
+      </w:pPr>
+    </w:p>
+    <w:p>
+      <w:pPr>
+        <w:pStyle w:val="NormalWeb"/>
+        <w:shd w:val="clear" w:color="auto" w:fill="FFFFFF"/>
+        <w:spacing w:before="0" w:beforeAutospacing="0" w:after="150" w:afterAutospacing="0"/>
+        <w:jc w:val="both"/>
+        <w:textAlignment w:val="baseline"/>
+        <w:rPr>
+          <w:noProof/>
+        </w:rPr>
+      </w:pPr>
+    </w:p>
+    <w:p>
+      <w:pPr>
+        <w:pStyle w:val="NormalWeb"/>
+        <w:shd w:val="clear" w:color="auto" w:fill="FFFFFF"/>
+        <w:spacing w:before="0" w:beforeAutospacing="0" w:after="150" w:afterAutospacing="0"/>
+        <w:jc w:val="both"/>
+        <w:textAlignment w:val="baseline"/>
+        <w:rPr>
+          <w:noProof/>
+        </w:rPr>
+      </w:pPr>
+    </w:p>
+    <w:p>
+      <w:pPr>
+        <w:pStyle w:val="NormalWeb"/>
+        <w:shd w:val="clear" w:color="auto" w:fill="FFFFFF"/>
+        <w:spacing w:before="0" w:beforeAutospacing="0" w:after="150" w:afterAutospacing="0"/>
+        <w:jc w:val="both"/>
+        <w:textAlignment w:val="baseline"/>
+        <w:rPr>
+          <w:noProof/>
+        </w:rPr>
+      </w:pPr>
+    </w:p>
+    <w:p>
+      <w:pPr>
+        <w:pStyle w:val="NormalWeb"/>
+        <w:shd w:val="clear" w:color="auto" w:fill="FFFFFF"/>
+        <w:spacing w:before="0" w:beforeAutospacing="0" w:after="150" w:afterAutospacing="0"/>
+        <w:jc w:val="both"/>
+        <w:textAlignment w:val="baseline"/>
+        <w:rPr>
+          <w:noProof/>
+        </w:rPr>
+      </w:pPr>
+    </w:p>
+    <w:p>
+      <w:pPr>
+        <w:pStyle w:val="NormalWeb"/>
+        <w:shd w:val="clear" w:color="auto" w:fill="FFFFFF"/>
+        <w:spacing w:before="0" w:beforeAutospacing="0" w:after="150" w:afterAutospacing="0"/>
+        <w:jc w:val="both"/>
+        <w:textAlignment w:val="baseline"/>
+        <w:rPr>
+          <w:noProof/>
+        </w:rPr>
+      </w:pPr>
+    </w:p>
+    <w:p>
+      <w:pPr>
+        <w:pStyle w:val="NormalWeb"/>
+        <w:shd w:val="clear" w:color="auto" w:fill="FFFFFF"/>
+        <w:spacing w:before="0" w:beforeAutospacing="0" w:after="150" w:afterAutospacing="0"/>
+        <w:jc w:val="both"/>
+        <w:textAlignment w:val="baseline"/>
+        <w:rPr>
+          <w:noProof/>
+        </w:rPr>
+      </w:pPr>
+    </w:p>
+    <w:p>
+      <w:pPr>
+        <w:pStyle w:val="NormalWeb"/>
+        <w:shd w:val="clear" w:color="auto" w:fill="FFFFFF"/>
+        <w:spacing w:before="0" w:beforeAutospacing="0" w:after="150" w:afterAutospacing="0"/>
+        <w:jc w:val="both"/>
+        <w:textAlignment w:val="baseline"/>
+        <w:rPr>
+          <w:noProof/>
+        </w:rPr>
+      </w:pPr>
+    </w:p>
+    <w:p>
+      <w:pPr>
+        <w:pStyle w:val="NormalWeb"/>
+        <w:shd w:val="clear" w:color="auto" w:fill="FFFFFF"/>
+        <w:spacing w:before="0" w:beforeAutospacing="0" w:after="150" w:afterAutospacing="0"/>
+        <w:jc w:val="both"/>
+        <w:textAlignment w:val="baseline"/>
+        <w:rPr>
+          <w:noProof/>
+        </w:rPr>
+      </w:pPr>
+    </w:p>
+    <w:p>
+      <w:pPr>
+        <w:pStyle w:val="NormalWeb"/>
+        <w:shd w:val="clear" w:color="auto" w:fill="FFFFFF"/>
+        <w:spacing w:before="0" w:beforeAutospacing="0" w:after="150" w:afterAutospacing="0"/>
+        <w:jc w:val="both"/>
+        <w:textAlignment w:val="baseline"/>
+        <w:rPr>
+          <w:noProof/>
+        </w:rPr>
+      </w:pPr>
+    </w:p>
+    <w:p>
+      <w:pPr>
+        <w:pStyle w:val="Heading1"/>
+        <w:shd w:val="clear" w:color="auto" w:fill="FFFFFF"/>
+        <w:spacing w:before="0" w:beforeAutospacing="0" w:after="0" w:afterAutospacing="0"/>
+        <w:textAlignment w:val="baseline"/>
+        <w:rPr>
+          <w:rFonts w:ascii="Arial" w:hAnsi="Arial" w:cs="Arial"/>
+          <w:color w:val="273239"/>
+          <w:sz w:val="42"/>
+          <w:szCs w:val="42"/>
+        </w:rPr>
+      </w:pPr>
+      <w:r>
+        <w:rPr>
+          <w:rFonts w:ascii="Arial" w:hAnsi="Arial" w:cs="Arial"/>
+          <w:color w:val="273239"/>
+          <w:sz w:val="42"/>
+          <w:szCs w:val="42"/>
+        </w:rPr>
+        <w:lastRenderedPageBreak/>
+        <w:t>Array to Stream in Java</w:t>
+      </w:r>
+    </w:p>
+    <w:p>
+      <w:pPr>
+        <w:pStyle w:val="Heading1"/>
+        <w:shd w:val="clear" w:color="auto" w:fill="FFFFFF"/>
+        <w:spacing w:before="0" w:beforeAutospacing="0" w:after="0" w:afterAutospacing="0"/>
+        <w:textAlignment w:val="baseline"/>
+        <w:rPr>
+          <w:noProof/>
+        </w:rPr>
+      </w:pPr>
+      <w:r>
+        <w:rPr>
+          <w:rFonts w:asciiTheme="minorHAnsi" w:hAnsiTheme="minorHAnsi" w:cstheme="minorHAnsi"/>
+          <w:b w:val="0"/>
+          <w:color w:val="273239"/>
+          <w:spacing w:val="2"/>
+          <w:sz w:val="24"/>
+          <w:szCs w:val="26"/>
+          <w:shd w:val="clear" w:color="auto" w:fill="FFFFFF"/>
+        </w:rPr>
+        <w:t>The </w:t>
+      </w:r>
+      <w:proofErr w:type="gramStart"/>
+      <w:r>
+        <w:rPr>
+          <w:rStyle w:val="Strong"/>
+          <w:rFonts w:asciiTheme="minorHAnsi" w:hAnsiTheme="minorHAnsi" w:cstheme="minorHAnsi"/>
+          <w:b/>
+          <w:color w:val="273239"/>
+          <w:spacing w:val="2"/>
+          <w:sz w:val="24"/>
+          <w:szCs w:val="26"/>
+          <w:bdr w:val="none" w:sz="0" w:space="0" w:color="auto" w:frame="1"/>
+          <w:shd w:val="clear" w:color="auto" w:fill="FFFFFF"/>
+        </w:rPr>
+        <w:t>stream(</w:t>
+      </w:r>
+      <w:proofErr w:type="gramEnd"/>
+      <w:r>
+        <w:rPr>
+          <w:rStyle w:val="Strong"/>
+          <w:rFonts w:asciiTheme="minorHAnsi" w:hAnsiTheme="minorHAnsi" w:cstheme="minorHAnsi"/>
+          <w:b/>
+          <w:color w:val="273239"/>
+          <w:spacing w:val="2"/>
+          <w:sz w:val="24"/>
+          <w:szCs w:val="26"/>
+          <w:bdr w:val="none" w:sz="0" w:space="0" w:color="auto" w:frame="1"/>
+          <w:shd w:val="clear" w:color="auto" w:fill="FFFFFF"/>
+        </w:rPr>
+        <w:t>T[] array)</w:t>
+      </w:r>
+      <w:r>
+        <w:rPr>
+          <w:rFonts w:asciiTheme="minorHAnsi" w:hAnsiTheme="minorHAnsi" w:cstheme="minorHAnsi"/>
+          <w:b w:val="0"/>
+          <w:color w:val="273239"/>
+          <w:spacing w:val="2"/>
+          <w:sz w:val="24"/>
+          <w:szCs w:val="26"/>
+          <w:shd w:val="clear" w:color="auto" w:fill="FFFFFF"/>
+        </w:rPr>
+        <w:t> method of </w:t>
+      </w:r>
+      <w:r>
+        <w:rPr>
+          <w:rStyle w:val="Strong"/>
+          <w:rFonts w:asciiTheme="minorHAnsi" w:hAnsiTheme="minorHAnsi" w:cstheme="minorHAnsi"/>
+          <w:b/>
+          <w:color w:val="273239"/>
+          <w:spacing w:val="2"/>
+          <w:sz w:val="24"/>
+          <w:szCs w:val="26"/>
+          <w:bdr w:val="none" w:sz="0" w:space="0" w:color="auto" w:frame="1"/>
+          <w:shd w:val="clear" w:color="auto" w:fill="FFFFFF"/>
+        </w:rPr>
+        <w:t>Arrays class in Java</w:t>
+      </w:r>
+      <w:r>
+        <w:rPr>
+          <w:rFonts w:asciiTheme="minorHAnsi" w:hAnsiTheme="minorHAnsi" w:cstheme="minorHAnsi"/>
+          <w:b w:val="0"/>
+          <w:color w:val="273239"/>
+          <w:spacing w:val="2"/>
+          <w:sz w:val="24"/>
+          <w:szCs w:val="26"/>
+          <w:shd w:val="clear" w:color="auto" w:fill="FFFFFF"/>
+        </w:rPr>
+        <w:t xml:space="preserve">, is used to get a Sequential Stream from the array passed as the parameter with its elements. It returns a sequential Stream with the elements of the array, </w:t>
+      </w:r>
+      <w:r>
+        <w:rPr>
+          <w:rFonts w:asciiTheme="minorHAnsi" w:hAnsiTheme="minorHAnsi" w:cstheme="minorHAnsi"/>
+          <w:b w:val="0"/>
+          <w:color w:val="273239"/>
+          <w:spacing w:val="2"/>
+          <w:sz w:val="26"/>
+          <w:szCs w:val="26"/>
+          <w:shd w:val="clear" w:color="auto" w:fill="FFFFFF"/>
+        </w:rPr>
+        <w:t>passed as parameter, as its</w:t>
+      </w:r>
+      <w:r>
+        <w:rPr>
+          <w:rFonts w:ascii="Arial" w:hAnsi="Arial" w:cs="Arial"/>
+          <w:color w:val="273239"/>
+          <w:spacing w:val="2"/>
+          <w:sz w:val="26"/>
+          <w:szCs w:val="26"/>
+          <w:shd w:val="clear" w:color="auto" w:fill="FFFFFF"/>
+        </w:rPr>
+        <w:t xml:space="preserve"> source. </w:t>
+      </w:r>
+      <w:r>
+        <w:rPr>
+          <w:rFonts w:ascii="Arial" w:hAnsi="Arial" w:cs="Arial"/>
+          <w:color w:val="273239"/>
+          <w:spacing w:val="2"/>
+          <w:sz w:val="26"/>
+          <w:szCs w:val="26"/>
+          <w:shd w:val="clear" w:color="auto" w:fill="FFFFFF"/>
+        </w:rPr>
+        <w:t xml:space="preserve"> </w:t>
+      </w:r>
+      <w:r>
+        <w:rPr>
+          <w:rFonts w:ascii="Arial" w:hAnsi="Arial" w:cs="Arial"/>
+          <w:color w:val="273239"/>
+          <w:spacing w:val="2"/>
+          <w:sz w:val="26"/>
+          <w:szCs w:val="26"/>
+          <w:shd w:val="clear" w:color="auto" w:fill="FFFFFF"/>
+        </w:rPr>
+        <w:br/>
+      </w:r>
+    </w:p>
+    <w:p>
+      <w:pPr>
+        <w:pStyle w:val="NormalWeb"/>
+        <w:shd w:val="clear" w:color="auto" w:fill="FFFFFF"/>
+        <w:spacing w:before="0" w:beforeAutospacing="0" w:after="150" w:afterAutospacing="0"/>
+        <w:jc w:val="both"/>
+        <w:textAlignment w:val="baseline"/>
+        <w:rPr>
+          <w:noProof/>
+        </w:rPr>
+      </w:pPr>
+      <w:r>
+        <w:rPr>
+          <w:rStyle w:val="Strong"/>
+          <w:rFonts w:ascii="Arial" w:hAnsi="Arial" w:cs="Arial"/>
+          <w:color w:val="273239"/>
+          <w:spacing w:val="2"/>
+          <w:sz w:val="26"/>
+          <w:szCs w:val="26"/>
+          <w:bdr w:val="none" w:sz="0" w:space="0" w:color="auto" w:frame="1"/>
+          <w:shd w:val="clear" w:color="auto" w:fill="FFFFFF"/>
+        </w:rPr>
+        <w:t xml:space="preserve">Example </w:t>
+      </w:r>
+      <w:proofErr w:type="gramStart"/>
+      <w:r>
+        <w:rPr>
+          <w:rStyle w:val="Strong"/>
+          <w:rFonts w:ascii="Arial" w:hAnsi="Arial" w:cs="Arial"/>
+          <w:color w:val="273239"/>
+          <w:spacing w:val="2"/>
+          <w:sz w:val="26"/>
+          <w:szCs w:val="26"/>
+          <w:bdr w:val="none" w:sz="0" w:space="0" w:color="auto" w:frame="1"/>
+          <w:shd w:val="clear" w:color="auto" w:fill="FFFFFF"/>
+        </w:rPr>
+        <w:t>1 :</w:t>
+      </w:r>
+      <w:proofErr w:type="gramEnd"/>
+      <w:r>
+        <w:rPr>
+          <w:rStyle w:val="Strong"/>
+          <w:rFonts w:ascii="Arial" w:hAnsi="Arial" w:cs="Arial"/>
+          <w:color w:val="273239"/>
+          <w:spacing w:val="2"/>
+          <w:sz w:val="26"/>
+          <w:szCs w:val="26"/>
+          <w:bdr w:val="none" w:sz="0" w:space="0" w:color="auto" w:frame="1"/>
+          <w:shd w:val="clear" w:color="auto" w:fill="FFFFFF"/>
+        </w:rPr>
+        <w:t> </w:t>
+      </w:r>
+      <w:proofErr w:type="spellStart"/>
+      <w:r>
+        <w:rPr>
+          <w:rFonts w:ascii="Arial" w:hAnsi="Arial" w:cs="Arial"/>
+          <w:color w:val="273239"/>
+          <w:spacing w:val="2"/>
+          <w:sz w:val="26"/>
+          <w:szCs w:val="26"/>
+          <w:shd w:val="clear" w:color="auto" w:fill="FFFFFF"/>
+        </w:rPr>
+        <w:t>Arrays.stream</w:t>
+      </w:r>
+      <w:proofErr w:type="spellEnd"/>
+      <w:r>
+        <w:rPr>
+          <w:rFonts w:ascii="Arial" w:hAnsi="Arial" w:cs="Arial"/>
+          <w:color w:val="273239"/>
+          <w:spacing w:val="2"/>
+          <w:sz w:val="26"/>
+          <w:szCs w:val="26"/>
+          <w:shd w:val="clear" w:color="auto" w:fill="FFFFFF"/>
+        </w:rPr>
+        <w:t>() to convert string array to stream.</w:t>
+      </w:r>
+    </w:p>
+    <w:p>
+      <w:pPr>
+        <w:pStyle w:val="NormalWeb"/>
+        <w:shd w:val="clear" w:color="auto" w:fill="FFFFFF"/>
+        <w:spacing w:before="0" w:beforeAutospacing="0" w:after="150" w:afterAutospacing="0"/>
+        <w:jc w:val="both"/>
+        <w:textAlignment w:val="baseline"/>
+        <w:rPr>
+          <w:noProof/>
+        </w:rPr>
+      </w:pPr>
+      <w:r>
+        <w:rPr>
+          <w:noProof/>
+        </w:rPr>
+        <w:drawing>
+          <wp:anchor distT="0" distB="0" distL="114300" distR="114300" simplePos="0" relativeHeight="251681792" behindDoc="0" locked="0" layoutInCell="1" allowOverlap="1">
+            <wp:simplePos x="0" y="0"/>
+            <wp:positionH relativeFrom="margin">
+              <wp:posOffset>-137160</wp:posOffset>
+            </wp:positionH>
+            <wp:positionV relativeFrom="margin">
+              <wp:posOffset>1626870</wp:posOffset>
+            </wp:positionV>
+            <wp:extent cx="5943600" cy="3846195"/>
+            <wp:effectExtent l="0" t="0" r="0" b="1905"/>
+            <wp:wrapNone/>
+            <wp:docPr id="27" name="Picture 27"/>
+            <wp:cNvGraphicFramePr>
+              <a:graphicFrameLocks xmlns:a="http://schemas.openxmlformats.org/drawingml/2006/main" noChangeAspect="1"/>
+            </wp:cNvGraphicFramePr>
+            <a:graphic xmlns:a="http://schemas.openxmlformats.org/drawingml/2006/main">
+              <a:graphicData uri="http://schemas.openxmlformats.org/drawingml/2006/picture">
+                <pic:pic xmlns:pic="http://schemas.openxmlformats.org/drawingml/2006/picture">
+                  <pic:nvPicPr>
+                    <pic:cNvPr id="1" name=""/>
+                    <pic:cNvPicPr/>
+                  </pic:nvPicPr>
+                  <pic:blipFill>
+                    <a:blip r:embed="rId88">
+                      <a:extLst>
+                        <a:ext uri="{28A0092B-C50C-407E-A947-70E740481C1C}">
+                          <a14:useLocalDpi xmlns:a14="http://schemas.microsoft.com/office/drawing/2010/main" val="0"/>
+                        </a:ext>
+                      </a:extLst>
+                    </a:blip>
+                    <a:stretch>
+                      <a:fillRect/>
+                    </a:stretch>
+                  </pic:blipFill>
+                  <pic:spPr>
+                    <a:xfrm>
+                      <a:off x="0" y="0"/>
+                      <a:ext cx="5943600" cy="3846195"/>
+                    </a:xfrm>
+                    <a:prstGeom prst="rect">
+                      <a:avLst/>
+                    </a:prstGeom>
+                  </pic:spPr>
+                </pic:pic>
+              </a:graphicData>
+            </a:graphic>
+          </wp:anchor>
+        </w:drawing>
+      </w:r>
+    </w:p>
+    <w:p>
+      <w:pPr>
+        <w:pStyle w:val="NormalWeb"/>
+        <w:shd w:val="clear" w:color="auto" w:fill="FFFFFF"/>
+        <w:spacing w:before="0" w:beforeAutospacing="0" w:after="150" w:afterAutospacing="0"/>
+        <w:jc w:val="both"/>
+        <w:textAlignment w:val="baseline"/>
+        <w:rPr>
+          <w:noProof/>
+        </w:rPr>
+      </w:pPr>
+    </w:p>
+    <w:p>
+      <w:pPr>
+        <w:pStyle w:val="NormalWeb"/>
+        <w:shd w:val="clear" w:color="auto" w:fill="FFFFFF"/>
+        <w:spacing w:before="0" w:beforeAutospacing="0" w:after="150" w:afterAutospacing="0"/>
+        <w:jc w:val="both"/>
+        <w:textAlignment w:val="baseline"/>
+        <w:rPr>
+          <w:noProof/>
+        </w:rPr>
+      </w:pPr>
+    </w:p>
+    <w:p>
+      <w:pPr>
+        <w:pStyle w:val="NormalWeb"/>
+        <w:shd w:val="clear" w:color="auto" w:fill="FFFFFF"/>
+        <w:spacing w:before="0" w:beforeAutospacing="0" w:after="150" w:afterAutospacing="0"/>
+        <w:jc w:val="both"/>
+        <w:textAlignment w:val="baseline"/>
+        <w:rPr>
+          <w:noProof/>
+        </w:rPr>
+      </w:pPr>
+    </w:p>
+    <w:p>
+      <w:pPr>
+        <w:pStyle w:val="NormalWeb"/>
+        <w:shd w:val="clear" w:color="auto" w:fill="FFFFFF"/>
+        <w:spacing w:before="0" w:beforeAutospacing="0" w:after="150" w:afterAutospacing="0"/>
+        <w:jc w:val="both"/>
+        <w:textAlignment w:val="baseline"/>
+        <w:rPr>
+          <w:noProof/>
+        </w:rPr>
+      </w:pPr>
+    </w:p>
+    <w:p>
+      <w:pPr>
+        <w:pStyle w:val="NormalWeb"/>
+        <w:shd w:val="clear" w:color="auto" w:fill="FFFFFF"/>
+        <w:spacing w:before="0" w:beforeAutospacing="0" w:after="150" w:afterAutospacing="0"/>
+        <w:jc w:val="both"/>
+        <w:textAlignment w:val="baseline"/>
+        <w:rPr>
+          <w:noProof/>
+        </w:rPr>
+      </w:pPr>
+    </w:p>
+    <w:p>
+      <w:pPr>
+        <w:pStyle w:val="NormalWeb"/>
+        <w:shd w:val="clear" w:color="auto" w:fill="FFFFFF"/>
+        <w:spacing w:before="0" w:beforeAutospacing="0" w:after="150" w:afterAutospacing="0"/>
+        <w:jc w:val="both"/>
+        <w:textAlignment w:val="baseline"/>
+        <w:rPr>
+          <w:noProof/>
+        </w:rPr>
+      </w:pPr>
+    </w:p>
+    <w:p>
+      <w:pPr>
+        <w:pStyle w:val="NormalWeb"/>
+        <w:shd w:val="clear" w:color="auto" w:fill="FFFFFF"/>
+        <w:spacing w:before="0" w:beforeAutospacing="0" w:after="150" w:afterAutospacing="0"/>
+        <w:jc w:val="both"/>
+        <w:textAlignment w:val="baseline"/>
+        <w:rPr>
+          <w:noProof/>
+        </w:rPr>
+      </w:pPr>
+    </w:p>
+    <w:p>
+      <w:pPr>
+        <w:pStyle w:val="NormalWeb"/>
+        <w:shd w:val="clear" w:color="auto" w:fill="FFFFFF"/>
+        <w:spacing w:before="0" w:beforeAutospacing="0" w:after="150" w:afterAutospacing="0"/>
+        <w:jc w:val="both"/>
+        <w:textAlignment w:val="baseline"/>
+        <w:rPr>
+          <w:noProof/>
+        </w:rPr>
+      </w:pPr>
+    </w:p>
+    <w:p>
+      <w:pPr>
+        <w:pStyle w:val="NormalWeb"/>
+        <w:shd w:val="clear" w:color="auto" w:fill="FFFFFF"/>
+        <w:spacing w:before="0" w:beforeAutospacing="0" w:after="150" w:afterAutospacing="0"/>
+        <w:jc w:val="both"/>
+        <w:textAlignment w:val="baseline"/>
+        <w:rPr>
+          <w:noProof/>
+        </w:rPr>
+      </w:pPr>
+    </w:p>
+    <w:p>
+      <w:pPr>
+        <w:pStyle w:val="NormalWeb"/>
+        <w:shd w:val="clear" w:color="auto" w:fill="FFFFFF"/>
+        <w:spacing w:before="0" w:beforeAutospacing="0" w:after="150" w:afterAutospacing="0"/>
+        <w:jc w:val="both"/>
+        <w:textAlignment w:val="baseline"/>
+        <w:rPr>
+          <w:noProof/>
+        </w:rPr>
+      </w:pPr>
+    </w:p>
+    <w:p>
+      <w:pPr>
+        <w:pStyle w:val="NormalWeb"/>
+        <w:shd w:val="clear" w:color="auto" w:fill="FFFFFF"/>
+        <w:spacing w:before="0" w:beforeAutospacing="0" w:after="150" w:afterAutospacing="0"/>
+        <w:jc w:val="both"/>
+        <w:textAlignment w:val="baseline"/>
+        <w:rPr>
+          <w:noProof/>
+        </w:rPr>
+      </w:pPr>
+    </w:p>
+    <w:p>
+      <w:pPr>
+        <w:pStyle w:val="NormalWeb"/>
+        <w:shd w:val="clear" w:color="auto" w:fill="FFFFFF"/>
+        <w:spacing w:before="0" w:beforeAutospacing="0" w:after="150" w:afterAutospacing="0"/>
+        <w:jc w:val="both"/>
+        <w:textAlignment w:val="baseline"/>
+        <w:rPr>
+          <w:noProof/>
+        </w:rPr>
+      </w:pPr>
+    </w:p>
+    <w:p>
+      <w:pPr>
+        <w:pStyle w:val="NormalWeb"/>
+        <w:shd w:val="clear" w:color="auto" w:fill="FFFFFF"/>
+        <w:spacing w:before="0" w:beforeAutospacing="0" w:after="150" w:afterAutospacing="0"/>
+        <w:jc w:val="both"/>
+        <w:textAlignment w:val="baseline"/>
+        <w:rPr>
+          <w:noProof/>
+        </w:rPr>
+      </w:pPr>
+    </w:p>
+    <w:p>
+      <w:pPr>
+        <w:pStyle w:val="NormalWeb"/>
+        <w:shd w:val="clear" w:color="auto" w:fill="FFFFFF"/>
+        <w:spacing w:before="0" w:beforeAutospacing="0" w:after="150" w:afterAutospacing="0"/>
+        <w:jc w:val="both"/>
+        <w:textAlignment w:val="baseline"/>
+        <w:rPr>
+          <w:noProof/>
+        </w:rPr>
+      </w:pPr>
+    </w:p>
+    <w:p>
+      <w:pPr>
+        <w:pStyle w:val="NormalWeb"/>
+        <w:shd w:val="clear" w:color="auto" w:fill="FFFFFF"/>
+        <w:spacing w:before="0" w:beforeAutospacing="0" w:after="150" w:afterAutospacing="0"/>
+        <w:jc w:val="both"/>
+        <w:textAlignment w:val="baseline"/>
+        <w:rPr>
+          <w:noProof/>
+        </w:rPr>
+      </w:pPr>
+    </w:p>
+    <w:p>
+      <w:pPr>
+        <w:pStyle w:val="NormalWeb"/>
+        <w:shd w:val="clear" w:color="auto" w:fill="FFFFFF"/>
+        <w:spacing w:before="0" w:beforeAutospacing="0" w:after="150" w:afterAutospacing="0"/>
+        <w:jc w:val="both"/>
+        <w:textAlignment w:val="baseline"/>
+        <w:rPr>
+          <w:noProof/>
+        </w:rPr>
+      </w:pPr>
+      <w:r>
+        <w:rPr>
+          <w:noProof/>
+        </w:rPr>
+        <w:br/>
+      </w:r>
+      <w:r>
+        <w:rPr>
+          <w:noProof/>
+        </w:rPr>
+        <w:br/>
+      </w:r>
+      <w:r>
+        <w:rPr>
+          <w:noProof/>
+        </w:rPr>
+        <w:br/>
+      </w:r>
+    </w:p>
+    <w:p>
+      <w:pPr>
+        <w:pStyle w:val="NormalWeb"/>
+        <w:shd w:val="clear" w:color="auto" w:fill="FFFFFF"/>
+        <w:spacing w:before="0" w:beforeAutospacing="0" w:after="150" w:afterAutospacing="0"/>
+        <w:jc w:val="both"/>
+        <w:textAlignment w:val="baseline"/>
+        <w:rPr>
+          <w:noProof/>
+        </w:rPr>
+      </w:pPr>
+    </w:p>
+    <w:p>
+      <w:pPr>
+        <w:pStyle w:val="NormalWeb"/>
+        <w:shd w:val="clear" w:color="auto" w:fill="FFFFFF"/>
+        <w:spacing w:before="0" w:beforeAutospacing="0" w:after="150" w:afterAutospacing="0"/>
+        <w:jc w:val="both"/>
+        <w:textAlignment w:val="baseline"/>
+        <w:rPr>
+          <w:noProof/>
+        </w:rPr>
+      </w:pPr>
+    </w:p>
+    <w:p>
+      <w:pPr>
+        <w:pStyle w:val="NormalWeb"/>
+        <w:shd w:val="clear" w:color="auto" w:fill="FFFFFF"/>
+        <w:spacing w:before="0" w:beforeAutospacing="0" w:after="150" w:afterAutospacing="0"/>
+        <w:jc w:val="both"/>
+        <w:textAlignment w:val="baseline"/>
+        <w:rPr>
+          <w:noProof/>
+        </w:rPr>
+      </w:pPr>
+    </w:p>
+    <w:p>
+      <w:pPr>
+        <w:pStyle w:val="NormalWeb"/>
+        <w:shd w:val="clear" w:color="auto" w:fill="FFFFFF"/>
+        <w:spacing w:before="0" w:beforeAutospacing="0" w:after="150" w:afterAutospacing="0"/>
+        <w:jc w:val="both"/>
+        <w:textAlignment w:val="baseline"/>
+        <w:rPr>
+          <w:noProof/>
+        </w:rPr>
+      </w:pPr>
+    </w:p>
+    <w:p>
+      <w:pPr>
+        <w:pStyle w:val="NormalWeb"/>
+        <w:shd w:val="clear" w:color="auto" w:fill="FFFFFF"/>
+        <w:spacing w:before="0" w:beforeAutospacing="0" w:after="150" w:afterAutospacing="0"/>
+        <w:jc w:val="both"/>
+        <w:textAlignment w:val="baseline"/>
+        <w:rPr>
+          <w:noProof/>
+        </w:rPr>
+      </w:pPr>
+    </w:p>
+    <w:p>
+      <w:pPr>
+        <w:pStyle w:val="NormalWeb"/>
+        <w:shd w:val="clear" w:color="auto" w:fill="FFFFFF"/>
+        <w:spacing w:before="0" w:beforeAutospacing="0" w:after="150" w:afterAutospacing="0"/>
+        <w:jc w:val="both"/>
+        <w:textAlignment w:val="baseline"/>
+        <w:rPr>
+          <w:noProof/>
+        </w:rPr>
+      </w:pPr>
+    </w:p>
+    <w:p>
+      <w:pPr>
+        <w:pStyle w:val="NormalWeb"/>
+        <w:shd w:val="clear" w:color="auto" w:fill="FFFFFF"/>
+        <w:spacing w:before="0" w:beforeAutospacing="0" w:after="150" w:afterAutospacing="0"/>
+        <w:jc w:val="both"/>
+        <w:textAlignment w:val="baseline"/>
+        <w:rPr>
+          <w:b/>
+          <w:noProof/>
+          <w:sz w:val="36"/>
+        </w:rPr>
+      </w:pPr>
+      <w:r>
+        <w:rPr>
+          <w:b/>
+          <w:noProof/>
+          <w:sz w:val="36"/>
+        </w:rPr>
+        <w:lastRenderedPageBreak/>
+        <w:t>Ways to Create Stream</w:t>
+      </w:r>
+    </w:p>
+    <w:p>
+      <w:pPr>
+        <w:pStyle w:val="NormalWeb"/>
+        <w:shd w:val="clear" w:color="auto" w:fill="FFFFFF"/>
+        <w:spacing w:before="0" w:beforeAutospacing="0" w:after="150" w:afterAutospacing="0"/>
+        <w:jc w:val="both"/>
+        <w:textAlignment w:val="baseline"/>
+        <w:rPr>
+          <w:b/>
+          <w:noProof/>
+          <w:sz w:val="22"/>
+        </w:rPr>
+      </w:pPr>
+    </w:p>
+    <w:p>
+      <w:pPr>
+        <w:pStyle w:val="NormalWeb"/>
+        <w:shd w:val="clear" w:color="auto" w:fill="FFFFFF"/>
+        <w:spacing w:before="0" w:beforeAutospacing="0" w:after="150" w:afterAutospacing="0"/>
+        <w:jc w:val="both"/>
+        <w:textAlignment w:val="baseline"/>
+        <w:rPr>
+          <w:b/>
+          <w:noProof/>
+          <w:sz w:val="22"/>
+        </w:rPr>
+      </w:pPr>
+      <w:r>
+        <w:rPr>
+          <w:rFonts w:ascii="Arial" w:hAnsi="Arial" w:cs="Arial"/>
+          <w:color w:val="273239"/>
+          <w:spacing w:val="2"/>
+          <w:sz w:val="26"/>
+          <w:szCs w:val="26"/>
+          <w:shd w:val="clear" w:color="auto" w:fill="FFFFFF"/>
+        </w:rPr>
+        <w:t xml:space="preserve">1) </w:t>
+      </w:r>
+      <w:proofErr w:type="spellStart"/>
+      <w:proofErr w:type="gramStart"/>
+      <w:r>
+        <w:rPr>
+          <w:rFonts w:ascii="Arial" w:hAnsi="Arial" w:cs="Arial"/>
+          <w:color w:val="273239"/>
+          <w:spacing w:val="2"/>
+          <w:sz w:val="26"/>
+          <w:szCs w:val="26"/>
+          <w:shd w:val="clear" w:color="auto" w:fill="FFFFFF"/>
+        </w:rPr>
+        <w:t>Collection.stream</w:t>
+      </w:r>
+      <w:proofErr w:type="spellEnd"/>
+      <w:r>
+        <w:rPr>
+          <w:rFonts w:ascii="Arial" w:hAnsi="Arial" w:cs="Arial"/>
+          <w:color w:val="273239"/>
+          <w:spacing w:val="2"/>
+          <w:sz w:val="26"/>
+          <w:szCs w:val="26"/>
+          <w:shd w:val="clear" w:color="auto" w:fill="FFFFFF"/>
+        </w:rPr>
+        <w:t>()</w:t>
+      </w:r>
+      <w:proofErr w:type="gramEnd"/>
+    </w:p>
+    <w:p>
+      <w:pPr>
+        <w:pStyle w:val="NormalWeb"/>
+        <w:shd w:val="clear" w:color="auto" w:fill="FFFFFF"/>
+        <w:spacing w:before="0" w:beforeAutospacing="0" w:after="150" w:afterAutospacing="0"/>
+        <w:jc w:val="both"/>
+        <w:textAlignment w:val="baseline"/>
+        <w:rPr>
+          <w:rStyle w:val="Strong"/>
+          <w:b w:val="0"/>
+          <w:bCs w:val="0"/>
+          <w:noProof/>
+          <w:sz w:val="22"/>
+        </w:rPr>
+      </w:pPr>
+      <w:r>
+        <w:rPr>
+          <w:rStyle w:val="Strong"/>
+          <w:rFonts w:ascii="Arial" w:hAnsi="Arial" w:cs="Arial"/>
+          <w:b w:val="0"/>
+          <w:color w:val="273239"/>
+          <w:spacing w:val="2"/>
+          <w:sz w:val="26"/>
+          <w:szCs w:val="26"/>
+          <w:bdr w:val="none" w:sz="0" w:space="0" w:color="auto" w:frame="1"/>
+          <w:shd w:val="clear" w:color="auto" w:fill="FFFFFF"/>
+        </w:rPr>
+        <w:t xml:space="preserve">2) </w:t>
+      </w:r>
+      <w:r>
+        <w:rPr>
+          <w:rStyle w:val="Strong"/>
+          <w:rFonts w:ascii="Arial" w:hAnsi="Arial" w:cs="Arial"/>
+          <w:b w:val="0"/>
+          <w:color w:val="273239"/>
+          <w:spacing w:val="2"/>
+          <w:sz w:val="26"/>
+          <w:szCs w:val="26"/>
+          <w:bdr w:val="none" w:sz="0" w:space="0" w:color="auto" w:frame="1"/>
+          <w:shd w:val="clear" w:color="auto" w:fill="FFFFFF"/>
+        </w:rPr>
+        <w:t>Create a stream from specified values</w:t>
+      </w:r>
+    </w:p>
+    <w:p>
+      <w:pPr>
+        <w:pStyle w:val="NormalWeb"/>
+        <w:shd w:val="clear" w:color="auto" w:fill="FFFFFF"/>
+        <w:spacing w:before="0" w:beforeAutospacing="0" w:after="150" w:afterAutospacing="0"/>
+        <w:ind w:left="720"/>
+        <w:jc w:val="both"/>
+        <w:textAlignment w:val="baseline"/>
+        <w:rPr>
+          <w:rFonts w:ascii="Arial" w:hAnsi="Arial" w:cs="Arial"/>
+          <w:color w:val="273239"/>
+          <w:spacing w:val="2"/>
+          <w:sz w:val="26"/>
+          <w:szCs w:val="26"/>
+          <w:shd w:val="clear" w:color="auto" w:fill="FFFFFF"/>
+        </w:rPr>
+      </w:pPr>
+      <w:hyperlink r:id="rId89" w:history="1">
+        <w:proofErr w:type="spellStart"/>
+        <w:proofErr w:type="gramStart"/>
+        <w:r>
+          <w:rPr>
+            <w:rStyle w:val="Hyperlink"/>
+            <w:rFonts w:ascii="Arial" w:eastAsiaTheme="majorEastAsia" w:hAnsi="Arial" w:cs="Arial"/>
+            <w:spacing w:val="2"/>
+            <w:bdr w:val="none" w:sz="0" w:space="0" w:color="auto" w:frame="1"/>
+            <w:shd w:val="clear" w:color="auto" w:fill="FFFFFF"/>
+          </w:rPr>
+          <w:t>Stream.of</w:t>
+        </w:r>
+        <w:proofErr w:type="spellEnd"/>
+        <w:r>
+          <w:rPr>
+            <w:rStyle w:val="Hyperlink"/>
+            <w:rFonts w:ascii="Arial" w:eastAsiaTheme="majorEastAsia" w:hAnsi="Arial" w:cs="Arial"/>
+            <w:spacing w:val="2"/>
+            <w:bdr w:val="none" w:sz="0" w:space="0" w:color="auto" w:frame="1"/>
+            <w:shd w:val="clear" w:color="auto" w:fill="FFFFFF"/>
+          </w:rPr>
+          <w:t>(</w:t>
+        </w:r>
+        <w:proofErr w:type="gramEnd"/>
+        <w:r>
+          <w:rPr>
+            <w:rStyle w:val="Hyperlink"/>
+            <w:rFonts w:ascii="Arial" w:eastAsiaTheme="majorEastAsia" w:hAnsi="Arial" w:cs="Arial"/>
+            <w:spacing w:val="2"/>
+            <w:bdr w:val="none" w:sz="0" w:space="0" w:color="auto" w:frame="1"/>
+            <w:shd w:val="clear" w:color="auto" w:fill="FFFFFF"/>
+          </w:rPr>
+          <w:t>T…t)</w:t>
+        </w:r>
+      </w:hyperlink>
+      <w:r>
+        <w:rPr>
+          <w:rFonts w:ascii="Arial" w:hAnsi="Arial" w:cs="Arial"/>
+          <w:color w:val="273239"/>
+          <w:spacing w:val="2"/>
+          <w:sz w:val="26"/>
+          <w:szCs w:val="26"/>
+          <w:shd w:val="clear" w:color="auto" w:fill="FFFFFF"/>
+        </w:rPr>
+        <w:t> </w:t>
+      </w:r>
+    </w:p>
+    <w:p>
+      <w:pPr>
+        <w:pStyle w:val="NormalWeb"/>
+        <w:shd w:val="clear" w:color="auto" w:fill="FFFFFF"/>
+        <w:spacing w:before="0" w:beforeAutospacing="0" w:after="150" w:afterAutospacing="0"/>
+        <w:ind w:left="720"/>
+        <w:jc w:val="both"/>
+        <w:textAlignment w:val="baseline"/>
+        <w:rPr>
+          <w:b/>
+          <w:noProof/>
+          <w:sz w:val="22"/>
+        </w:rPr>
+      </w:pPr>
+      <w:r>
+        <w:rPr>
+          <w:noProof/>
+        </w:rPr>
+        <w:drawing>
+          <wp:inline distT="0" distB="0" distL="0" distR="0" wp14:anchorId="7EDE88FD" wp14:editId="3DD9CA98">
+            <wp:extent cx="3629025" cy="1495425"/>
+            <wp:effectExtent l="0" t="0" r="9525" b="9525"/>
+            <wp:docPr id="30" name="Picture 30"/>
+            <wp:cNvGraphicFramePr>
+              <a:graphicFrameLocks xmlns:a="http://schemas.openxmlformats.org/drawingml/2006/main" noChangeAspect="1"/>
+            </wp:cNvGraphicFramePr>
+            <a:graphic xmlns:a="http://schemas.openxmlformats.org/drawingml/2006/main">
+              <a:graphicData uri="http://schemas.openxmlformats.org/drawingml/2006/picture">
+                <pic:pic xmlns:pic="http://schemas.openxmlformats.org/drawingml/2006/picture">
+                  <pic:nvPicPr>
+                    <pic:cNvPr id="1" name=""/>
+                    <pic:cNvPicPr/>
+                  </pic:nvPicPr>
+                  <pic:blipFill>
+                    <a:blip r:embed="rId90"/>
+                    <a:stretch>
+                      <a:fillRect/>
+                    </a:stretch>
+                  </pic:blipFill>
+                  <pic:spPr>
+                    <a:xfrm>
+                      <a:off x="0" y="0"/>
+                      <a:ext cx="3629025" cy="1495425"/>
+                    </a:xfrm>
+                    <a:prstGeom prst="rect">
+                      <a:avLst/>
+                    </a:prstGeom>
+                  </pic:spPr>
+                </pic:pic>
+              </a:graphicData>
+            </a:graphic>
+          </wp:inline>
+        </w:drawing>
+      </w:r>
+    </w:p>
+    <w:p>
+      <w:pPr>
+        <w:pStyle w:val="NormalWeb"/>
+        <w:shd w:val="clear" w:color="auto" w:fill="FFFFFF"/>
+        <w:spacing w:before="0" w:beforeAutospacing="0" w:after="150" w:afterAutospacing="0"/>
+        <w:jc w:val="both"/>
+        <w:textAlignment w:val="baseline"/>
+        <w:rPr>
+          <w:rStyle w:val="Strong"/>
+          <w:rFonts w:ascii="Arial" w:hAnsi="Arial" w:cs="Arial"/>
+          <w:color w:val="273239"/>
+          <w:spacing w:val="2"/>
+          <w:sz w:val="26"/>
+          <w:szCs w:val="26"/>
+          <w:bdr w:val="none" w:sz="0" w:space="0" w:color="auto" w:frame="1"/>
+          <w:shd w:val="clear" w:color="auto" w:fill="FFFFFF"/>
+        </w:rPr>
+      </w:pPr>
+      <w:r>
+        <w:rPr>
+          <w:rStyle w:val="Strong"/>
+          <w:rFonts w:ascii="Arial" w:hAnsi="Arial" w:cs="Arial"/>
+          <w:color w:val="273239"/>
+          <w:spacing w:val="2"/>
+          <w:sz w:val="26"/>
+          <w:szCs w:val="26"/>
+          <w:bdr w:val="none" w:sz="0" w:space="0" w:color="auto" w:frame="1"/>
+          <w:shd w:val="clear" w:color="auto" w:fill="FFFFFF"/>
+        </w:rPr>
+        <w:t xml:space="preserve">3) </w:t>
+      </w:r>
+      <w:r>
+        <w:rPr>
+          <w:rStyle w:val="Strong"/>
+          <w:rFonts w:ascii="Arial" w:hAnsi="Arial" w:cs="Arial"/>
+          <w:color w:val="273239"/>
+          <w:spacing w:val="2"/>
+          <w:sz w:val="26"/>
+          <w:szCs w:val="26"/>
+          <w:bdr w:val="none" w:sz="0" w:space="0" w:color="auto" w:frame="1"/>
+          <w:shd w:val="clear" w:color="auto" w:fill="FFFFFF"/>
+        </w:rPr>
+        <w:t>Create stream from an array:</w:t>
+      </w:r>
+    </w:p>
+    <w:p>
+      <w:pPr>
+        <w:pStyle w:val="NormalWeb"/>
+        <w:shd w:val="clear" w:color="auto" w:fill="FFFFFF"/>
+        <w:spacing w:before="0" w:beforeAutospacing="0" w:after="150" w:afterAutospacing="0"/>
+        <w:jc w:val="both"/>
+        <w:textAlignment w:val="baseline"/>
+        <w:rPr>
+          <w:rFonts w:ascii="Arial" w:hAnsi="Arial" w:cs="Arial"/>
+          <w:color w:val="273239"/>
+          <w:spacing w:val="2"/>
+          <w:sz w:val="26"/>
+          <w:szCs w:val="26"/>
+          <w:shd w:val="clear" w:color="auto" w:fill="FFFFFF"/>
+        </w:rPr>
+      </w:pPr>
+      <w:hyperlink r:id="rId91" w:history="1">
+        <w:r>
+          <w:rPr>
+            <w:rStyle w:val="Hyperlink"/>
+            <w:rFonts w:ascii="Arial" w:hAnsi="Arial" w:cs="Arial"/>
+            <w:spacing w:val="2"/>
+            <w:sz w:val="26"/>
+            <w:szCs w:val="26"/>
+            <w:bdr w:val="none" w:sz="0" w:space="0" w:color="auto" w:frame="1"/>
+            <w:shd w:val="clear" w:color="auto" w:fill="FFFFFF"/>
+          </w:rPr>
+          <w:t> </w:t>
+        </w:r>
+        <w:proofErr w:type="spellStart"/>
+        <w:proofErr w:type="gramStart"/>
+        <w:r>
+          <w:rPr>
+            <w:rStyle w:val="Hyperlink"/>
+            <w:rFonts w:ascii="Arial" w:hAnsi="Arial" w:cs="Arial"/>
+            <w:spacing w:val="2"/>
+            <w:sz w:val="26"/>
+            <w:szCs w:val="26"/>
+            <w:bdr w:val="none" w:sz="0" w:space="0" w:color="auto" w:frame="1"/>
+            <w:shd w:val="clear" w:color="auto" w:fill="FFFFFF"/>
+          </w:rPr>
+          <w:t>Arrays.stream</w:t>
+        </w:r>
+        <w:proofErr w:type="spellEnd"/>
+        <w:r>
+          <w:rPr>
+            <w:rStyle w:val="Hyperlink"/>
+            <w:rFonts w:ascii="Arial" w:hAnsi="Arial" w:cs="Arial"/>
+            <w:spacing w:val="2"/>
+            <w:sz w:val="26"/>
+            <w:szCs w:val="26"/>
+            <w:bdr w:val="none" w:sz="0" w:space="0" w:color="auto" w:frame="1"/>
+            <w:shd w:val="clear" w:color="auto" w:fill="FFFFFF"/>
+          </w:rPr>
+          <w:t>(</w:t>
+        </w:r>
+        <w:proofErr w:type="gramEnd"/>
+        <w:r>
+          <w:rPr>
+            <w:rStyle w:val="Hyperlink"/>
+            <w:rFonts w:ascii="Arial" w:hAnsi="Arial" w:cs="Arial"/>
+            <w:spacing w:val="2"/>
+            <w:sz w:val="26"/>
+            <w:szCs w:val="26"/>
+            <w:bdr w:val="none" w:sz="0" w:space="0" w:color="auto" w:frame="1"/>
+            <w:shd w:val="clear" w:color="auto" w:fill="FFFFFF"/>
+          </w:rPr>
+          <w:t>)</w:t>
+        </w:r>
+      </w:hyperlink>
+      <w:r>
+        <w:rPr>
+          <w:rFonts w:ascii="Arial" w:hAnsi="Arial" w:cs="Arial"/>
+          <w:color w:val="273239"/>
+          <w:spacing w:val="2"/>
+          <w:sz w:val="26"/>
+          <w:szCs w:val="26"/>
+          <w:shd w:val="clear" w:color="auto" w:fill="FFFFFF"/>
+        </w:rPr>
+        <w:t> </w:t>
+      </w:r>
+    </w:p>
+    <w:p>
+      <w:pPr>
+        <w:pStyle w:val="NormalWeb"/>
+        <w:shd w:val="clear" w:color="auto" w:fill="FFFFFF"/>
+        <w:spacing w:before="0" w:beforeAutospacing="0" w:after="150" w:afterAutospacing="0"/>
+        <w:jc w:val="both"/>
+        <w:textAlignment w:val="baseline"/>
+        <w:rPr>
+          <w:b/>
+          <w:noProof/>
+          <w:sz w:val="22"/>
+        </w:rPr>
+      </w:pPr>
+      <w:r>
+        <w:rPr>
+          <w:noProof/>
+        </w:rPr>
+        <w:drawing>
+          <wp:inline distT="0" distB="0" distL="0" distR="0" wp14:anchorId="621E7F29" wp14:editId="0785F28A">
+            <wp:extent cx="2733675" cy="885825"/>
+            <wp:effectExtent l="0" t="0" r="9525" b="9525"/>
+            <wp:docPr id="31" name="Picture 31"/>
+            <wp:cNvGraphicFramePr>
+              <a:graphicFrameLocks xmlns:a="http://schemas.openxmlformats.org/drawingml/2006/main" noChangeAspect="1"/>
+            </wp:cNvGraphicFramePr>
+            <a:graphic xmlns:a="http://schemas.openxmlformats.org/drawingml/2006/main">
+              <a:graphicData uri="http://schemas.openxmlformats.org/drawingml/2006/picture">
+                <pic:pic xmlns:pic="http://schemas.openxmlformats.org/drawingml/2006/picture">
+                  <pic:nvPicPr>
+                    <pic:cNvPr id="1" name=""/>
+                    <pic:cNvPicPr/>
+                  </pic:nvPicPr>
+                  <pic:blipFill>
+                    <a:blip r:embed="rId92"/>
+                    <a:stretch>
+                      <a:fillRect/>
+                    </a:stretch>
+                  </pic:blipFill>
+                  <pic:spPr>
+                    <a:xfrm>
+                      <a:off x="0" y="0"/>
+                      <a:ext cx="2733675" cy="885825"/>
+                    </a:xfrm>
+                    <a:prstGeom prst="rect">
+                      <a:avLst/>
+                    </a:prstGeom>
+                  </pic:spPr>
+                </pic:pic>
+              </a:graphicData>
+            </a:graphic>
+          </wp:inline>
+        </w:drawing>
+      </w:r>
+    </w:p>
+    <w:p>
+      <w:pPr>
+        <w:pStyle w:val="NormalWeb"/>
+        <w:shd w:val="clear" w:color="auto" w:fill="FFFFFF"/>
+        <w:spacing w:before="0" w:beforeAutospacing="0" w:after="150" w:afterAutospacing="0"/>
+        <w:jc w:val="both"/>
+        <w:textAlignment w:val="baseline"/>
+        <w:rPr>
+          <w:b/>
+          <w:noProof/>
+          <w:sz w:val="22"/>
+        </w:rPr>
+      </w:pPr>
+    </w:p>
+    <w:p>
+      <w:pPr>
+        <w:pStyle w:val="NormalWeb"/>
+        <w:shd w:val="clear" w:color="auto" w:fill="FFFFFF"/>
+        <w:spacing w:before="0" w:beforeAutospacing="0" w:after="150" w:afterAutospacing="0"/>
+        <w:jc w:val="both"/>
+        <w:textAlignment w:val="baseline"/>
+        <w:rPr>
+          <w:rStyle w:val="Strong"/>
+          <w:rFonts w:ascii="Arial" w:hAnsi="Arial" w:cs="Arial"/>
+          <w:color w:val="273239"/>
+          <w:spacing w:val="2"/>
+          <w:sz w:val="26"/>
+          <w:szCs w:val="26"/>
+          <w:bdr w:val="none" w:sz="0" w:space="0" w:color="auto" w:frame="1"/>
+          <w:shd w:val="clear" w:color="auto" w:fill="FFFFFF"/>
+        </w:rPr>
+      </w:pPr>
+      <w:r>
+        <w:rPr>
+          <w:rStyle w:val="Strong"/>
+          <w:rFonts w:ascii="Arial" w:hAnsi="Arial" w:cs="Arial"/>
+          <w:color w:val="273239"/>
+          <w:spacing w:val="2"/>
+          <w:sz w:val="26"/>
+          <w:szCs w:val="26"/>
+          <w:bdr w:val="none" w:sz="0" w:space="0" w:color="auto" w:frame="1"/>
+          <w:shd w:val="clear" w:color="auto" w:fill="FFFFFF"/>
+        </w:rPr>
+        <w:t xml:space="preserve">4) </w:t>
+      </w:r>
+      <w:r>
+        <w:rPr>
+          <w:rStyle w:val="Strong"/>
+          <w:rFonts w:ascii="Arial" w:hAnsi="Arial" w:cs="Arial"/>
+          <w:color w:val="273239"/>
+          <w:spacing w:val="2"/>
+          <w:sz w:val="26"/>
+          <w:szCs w:val="26"/>
+          <w:bdr w:val="none" w:sz="0" w:space="0" w:color="auto" w:frame="1"/>
+          <w:shd w:val="clear" w:color="auto" w:fill="FFFFFF"/>
+        </w:rPr>
+        <w:t>Create a Stream using </w:t>
+      </w:r>
+      <w:proofErr w:type="spellStart"/>
+      <w:r>
+        <w:rPr>
+          <w:rStyle w:val="Strong"/>
+          <w:rFonts w:ascii="Arial" w:hAnsi="Arial" w:cs="Arial"/>
+          <w:color w:val="273239"/>
+          <w:spacing w:val="2"/>
+          <w:sz w:val="26"/>
+          <w:szCs w:val="26"/>
+          <w:bdr w:val="none" w:sz="0" w:space="0" w:color="auto" w:frame="1"/>
+          <w:shd w:val="clear" w:color="auto" w:fill="FFFFFF"/>
+        </w:rPr>
+        <w:fldChar w:fldCharType="begin"/>
+      </w:r>
+      <w:r>
+        <w:rPr>
+          <w:rStyle w:val="Strong"/>
+          <w:rFonts w:ascii="Arial" w:hAnsi="Arial" w:cs="Arial"/>
+          <w:color w:val="273239"/>
+          <w:spacing w:val="2"/>
+          <w:sz w:val="26"/>
+          <w:szCs w:val="26"/>
+          <w:bdr w:val="none" w:sz="0" w:space="0" w:color="auto" w:frame="1"/>
+          <w:shd w:val="clear" w:color="auto" w:fill="FFFFFF"/>
+        </w:rPr>
+        <w:instrText xml:space="preserve"> HYPERLINK "https://www.geeksforgeeks.org/stream-builder-java-examples/" </w:instrText>
+      </w:r>
+      <w:r>
+        <w:rPr>
+          <w:rStyle w:val="Strong"/>
+          <w:rFonts w:ascii="Arial" w:hAnsi="Arial" w:cs="Arial"/>
+          <w:color w:val="273239"/>
+          <w:spacing w:val="2"/>
+          <w:sz w:val="26"/>
+          <w:szCs w:val="26"/>
+          <w:bdr w:val="none" w:sz="0" w:space="0" w:color="auto" w:frame="1"/>
+          <w:shd w:val="clear" w:color="auto" w:fill="FFFFFF"/>
+        </w:rPr>
+        <w:fldChar w:fldCharType="separate"/>
+      </w:r>
+      <w:proofErr w:type="gramStart"/>
+      <w:r>
+        <w:rPr>
+          <w:rStyle w:val="Hyperlink"/>
+          <w:rFonts w:ascii="Arial" w:eastAsiaTheme="majorEastAsia" w:hAnsi="Arial" w:cs="Arial"/>
+          <w:spacing w:val="2"/>
+          <w:bdr w:val="none" w:sz="0" w:space="0" w:color="auto" w:frame="1"/>
+          <w:shd w:val="clear" w:color="auto" w:fill="FFFFFF"/>
+        </w:rPr>
+        <w:t>Stream.builder</w:t>
+      </w:r>
+      <w:proofErr w:type="spellEnd"/>
+      <w:r>
+        <w:rPr>
+          <w:rStyle w:val="Hyperlink"/>
+          <w:rFonts w:ascii="Arial" w:eastAsiaTheme="majorEastAsia" w:hAnsi="Arial" w:cs="Arial"/>
+          <w:spacing w:val="2"/>
+          <w:bdr w:val="none" w:sz="0" w:space="0" w:color="auto" w:frame="1"/>
+          <w:shd w:val="clear" w:color="auto" w:fill="FFFFFF"/>
+        </w:rPr>
+        <w:t>(</w:t>
+      </w:r>
+      <w:proofErr w:type="gramEnd"/>
+      <w:r>
+        <w:rPr>
+          <w:rStyle w:val="Hyperlink"/>
+          <w:rFonts w:ascii="Arial" w:eastAsiaTheme="majorEastAsia" w:hAnsi="Arial" w:cs="Arial"/>
+          <w:spacing w:val="2"/>
+          <w:bdr w:val="none" w:sz="0" w:space="0" w:color="auto" w:frame="1"/>
+          <w:shd w:val="clear" w:color="auto" w:fill="FFFFFF"/>
+        </w:rPr>
+        <w:t>)</w:t>
+      </w:r>
+      <w:r>
+        <w:rPr>
+          <w:rStyle w:val="Strong"/>
+          <w:rFonts w:ascii="Arial" w:hAnsi="Arial" w:cs="Arial"/>
+          <w:color w:val="273239"/>
+          <w:spacing w:val="2"/>
+          <w:sz w:val="26"/>
+          <w:szCs w:val="26"/>
+          <w:bdr w:val="none" w:sz="0" w:space="0" w:color="auto" w:frame="1"/>
+          <w:shd w:val="clear" w:color="auto" w:fill="FFFFFF"/>
+        </w:rPr>
+        <w:fldChar w:fldCharType="end"/>
+      </w:r>
+    </w:p>
+    <w:p>
+      <w:pPr>
+        <w:pStyle w:val="NormalWeb"/>
+        <w:shd w:val="clear" w:color="auto" w:fill="FFFFFF"/>
+        <w:spacing w:before="0" w:beforeAutospacing="0" w:after="150" w:afterAutospacing="0"/>
+        <w:jc w:val="both"/>
+        <w:textAlignment w:val="baseline"/>
+        <w:rPr>
+          <w:b/>
+          <w:noProof/>
+          <w:sz w:val="22"/>
+        </w:rPr>
+      </w:pPr>
+      <w:r>
+        <w:rPr>
+          <w:noProof/>
+        </w:rPr>
+        <w:drawing>
+          <wp:inline distT="0" distB="0" distL="0" distR="0" wp14:anchorId="147740E5" wp14:editId="1AF96A86">
+            <wp:extent cx="3714750" cy="2009775"/>
+            <wp:effectExtent l="0" t="0" r="0" b="9525"/>
+            <wp:docPr id="32" name="Picture 32"/>
+            <wp:cNvGraphicFramePr>
+              <a:graphicFrameLocks xmlns:a="http://schemas.openxmlformats.org/drawingml/2006/main" noChangeAspect="1"/>
+            </wp:cNvGraphicFramePr>
+            <a:graphic xmlns:a="http://schemas.openxmlformats.org/drawingml/2006/main">
+              <a:graphicData uri="http://schemas.openxmlformats.org/drawingml/2006/picture">
+                <pic:pic xmlns:pic="http://schemas.openxmlformats.org/drawingml/2006/picture">
+                  <pic:nvPicPr>
+                    <pic:cNvPr id="1" name=""/>
+                    <pic:cNvPicPr/>
+                  </pic:nvPicPr>
+                  <pic:blipFill>
+                    <a:blip r:embed="rId93"/>
+                    <a:stretch>
+                      <a:fillRect/>
+                    </a:stretch>
+                  </pic:blipFill>
+                  <pic:spPr>
+                    <a:xfrm>
+                      <a:off x="0" y="0"/>
+                      <a:ext cx="3714750" cy="2009775"/>
+                    </a:xfrm>
+                    <a:prstGeom prst="rect">
+                      <a:avLst/>
+                    </a:prstGeom>
+                  </pic:spPr>
+                </pic:pic>
+              </a:graphicData>
+            </a:graphic>
+          </wp:inline>
+        </w:drawing>
+      </w:r>
+    </w:p>
+    <w:p>
+      <w:pPr>
+        <w:pStyle w:val="NormalWeb"/>
+        <w:shd w:val="clear" w:color="auto" w:fill="FFFFFF"/>
+        <w:spacing w:before="0" w:beforeAutospacing="0" w:after="150" w:afterAutospacing="0"/>
+        <w:jc w:val="both"/>
+        <w:textAlignment w:val="baseline"/>
+        <w:rPr>
+          <w:b/>
+          <w:noProof/>
+          <w:sz w:val="22"/>
+        </w:rPr>
+      </w:pPr>
+    </w:p>
+    <w:p>
+      <w:pPr>
+        <w:pStyle w:val="NormalWeb"/>
+        <w:shd w:val="clear" w:color="auto" w:fill="FFFFFF"/>
+        <w:spacing w:before="0" w:beforeAutospacing="0" w:after="150" w:afterAutospacing="0"/>
+        <w:jc w:val="both"/>
+        <w:textAlignment w:val="baseline"/>
+        <w:rPr>
+          <w:noProof/>
+        </w:rPr>
+      </w:pPr>
+    </w:p>
+    <w:p>
+      <w:pPr>
+        <w:pStyle w:val="NormalWeb"/>
+        <w:shd w:val="clear" w:color="auto" w:fill="FFFFFF"/>
+        <w:spacing w:before="0" w:beforeAutospacing="0" w:after="150" w:afterAutospacing="0"/>
+        <w:jc w:val="both"/>
+        <w:textAlignment w:val="baseline"/>
+        <w:rPr>
+          <w:noProof/>
+        </w:rPr>
+      </w:pPr>
+    </w:p>
+    <w:p>
+      <w:pPr>
+        <w:spacing w:after="0" w:line="240" w:lineRule="auto"/>
+        <w:rPr>
+          <w:rFonts w:ascii="Times New Roman" w:eastAsia="Times New Roman" w:hAnsi="Times New Roman" w:cs="Times New Roman"/>
+          <w:sz w:val="24"/>
+          <w:szCs w:val="24"/>
+        </w:rPr>
+      </w:pPr>
+      <w:r>
+        <w:rPr>
+          <w:rFonts w:ascii="Arial" w:eastAsia="Times New Roman" w:hAnsi="Arial" w:cs="Arial"/>
+          <w:b/>
+          <w:bCs/>
+          <w:color w:val="273239"/>
+          <w:spacing w:val="2"/>
+          <w:sz w:val="26"/>
+          <w:szCs w:val="26"/>
+          <w:bdr w:val="none" w:sz="0" w:space="0" w:color="auto" w:frame="1"/>
+          <w:shd w:val="clear" w:color="auto" w:fill="FFFFFF"/>
+        </w:rPr>
+        <w:lastRenderedPageBreak/>
+        <w:t xml:space="preserve">Stream to </w:t>
+      </w:r>
+      <w:proofErr w:type="spellStart"/>
+      <w:proofErr w:type="gramStart"/>
+      <w:r>
+        <w:rPr>
+          <w:rFonts w:ascii="Arial" w:eastAsia="Times New Roman" w:hAnsi="Arial" w:cs="Arial"/>
+          <w:b/>
+          <w:bCs/>
+          <w:color w:val="273239"/>
+          <w:spacing w:val="2"/>
+          <w:sz w:val="26"/>
+          <w:szCs w:val="26"/>
+          <w:bdr w:val="none" w:sz="0" w:space="0" w:color="auto" w:frame="1"/>
+          <w:shd w:val="clear" w:color="auto" w:fill="FFFFFF"/>
+        </w:rPr>
+        <w:t>int</w:t>
+      </w:r>
+      <w:proofErr w:type="spellEnd"/>
+      <w:r>
+        <w:rPr>
+          <w:rFonts w:ascii="Arial" w:eastAsia="Times New Roman" w:hAnsi="Arial" w:cs="Arial"/>
+          <w:b/>
+          <w:bCs/>
+          <w:color w:val="273239"/>
+          <w:spacing w:val="2"/>
+          <w:sz w:val="26"/>
+          <w:szCs w:val="26"/>
+          <w:bdr w:val="none" w:sz="0" w:space="0" w:color="auto" w:frame="1"/>
+          <w:shd w:val="clear" w:color="auto" w:fill="FFFFFF"/>
+        </w:rPr>
+        <w:t>[</w:t>
+      </w:r>
+      <w:proofErr w:type="gramEnd"/>
+      <w:r>
+        <w:rPr>
+          <w:rFonts w:ascii="Arial" w:eastAsia="Times New Roman" w:hAnsi="Arial" w:cs="Arial"/>
+          <w:b/>
+          <w:bCs/>
+          <w:color w:val="273239"/>
+          <w:spacing w:val="2"/>
+          <w:sz w:val="26"/>
+          <w:szCs w:val="26"/>
+          <w:bdr w:val="none" w:sz="0" w:space="0" w:color="auto" w:frame="1"/>
+          <w:shd w:val="clear" w:color="auto" w:fill="FFFFFF"/>
+        </w:rPr>
+        <w:t xml:space="preserve">] using </w:t>
+      </w:r>
+      <w:proofErr w:type="spellStart"/>
+      <w:r>
+        <w:rPr>
+          <w:rFonts w:ascii="Arial" w:eastAsia="Times New Roman" w:hAnsi="Arial" w:cs="Arial"/>
+          <w:b/>
+          <w:bCs/>
+          <w:color w:val="273239"/>
+          <w:spacing w:val="2"/>
+          <w:sz w:val="26"/>
+          <w:szCs w:val="26"/>
+          <w:bdr w:val="none" w:sz="0" w:space="0" w:color="auto" w:frame="1"/>
+          <w:shd w:val="clear" w:color="auto" w:fill="FFFFFF"/>
+        </w:rPr>
+        <w:t>mapToInt</w:t>
+      </w:r>
+      <w:proofErr w:type="spellEnd"/>
+      <w:r>
+        <w:rPr>
+          <w:rFonts w:ascii="Arial" w:eastAsia="Times New Roman" w:hAnsi="Arial" w:cs="Arial"/>
+          <w:b/>
+          <w:bCs/>
+          <w:color w:val="273239"/>
+          <w:spacing w:val="2"/>
+          <w:sz w:val="26"/>
+          <w:szCs w:val="26"/>
+          <w:bdr w:val="none" w:sz="0" w:space="0" w:color="auto" w:frame="1"/>
+          <w:shd w:val="clear" w:color="auto" w:fill="FFFFFF"/>
+        </w:rPr>
+        <w:t>()</w:t>
+      </w:r>
+      <w:r>
+        <w:rPr>
+          <w:rFonts w:ascii="Arial" w:eastAsia="Times New Roman" w:hAnsi="Arial" w:cs="Arial"/>
+          <w:color w:val="273239"/>
+          <w:spacing w:val="2"/>
+          <w:sz w:val="26"/>
+          <w:szCs w:val="26"/>
+          <w:shd w:val="clear" w:color="auto" w:fill="FFFFFF"/>
+        </w:rPr>
+        <w:t xml:space="preserve">: Java 8 Stream API provides </w:t>
+      </w:r>
+      <w:proofErr w:type="spellStart"/>
+      <w:r>
+        <w:rPr>
+          <w:rFonts w:ascii="Arial" w:eastAsia="Times New Roman" w:hAnsi="Arial" w:cs="Arial"/>
+          <w:color w:val="273239"/>
+          <w:spacing w:val="2"/>
+          <w:sz w:val="26"/>
+          <w:szCs w:val="26"/>
+          <w:shd w:val="clear" w:color="auto" w:fill="FFFFFF"/>
+        </w:rPr>
+        <w:t>mapToInt</w:t>
+      </w:r>
+      <w:proofErr w:type="spellEnd"/>
+      <w:r>
+        <w:rPr>
+          <w:rFonts w:ascii="Arial" w:eastAsia="Times New Roman" w:hAnsi="Arial" w:cs="Arial"/>
+          <w:color w:val="273239"/>
+          <w:spacing w:val="2"/>
+          <w:sz w:val="26"/>
+          <w:szCs w:val="26"/>
+          <w:shd w:val="clear" w:color="auto" w:fill="FFFFFF"/>
+        </w:rPr>
+        <w:t xml:space="preserve">() method that returns an </w:t>
+      </w:r>
+      <w:proofErr w:type="spellStart"/>
+      <w:r>
+        <w:rPr>
+          <w:rFonts w:ascii="Arial" w:eastAsia="Times New Roman" w:hAnsi="Arial" w:cs="Arial"/>
+          <w:color w:val="273239"/>
+          <w:spacing w:val="2"/>
+          <w:sz w:val="26"/>
+          <w:szCs w:val="26"/>
+          <w:shd w:val="clear" w:color="auto" w:fill="FFFFFF"/>
+        </w:rPr>
+        <w:t>IntStream</w:t>
+      </w:r>
+      <w:proofErr w:type="spellEnd"/>
+      <w:r>
+        <w:rPr>
+          <w:rFonts w:ascii="Arial" w:eastAsia="Times New Roman" w:hAnsi="Arial" w:cs="Arial"/>
+          <w:color w:val="273239"/>
+          <w:spacing w:val="2"/>
+          <w:sz w:val="26"/>
+          <w:szCs w:val="26"/>
+          <w:shd w:val="clear" w:color="auto" w:fill="FFFFFF"/>
+        </w:rPr>
+        <w:t xml:space="preserve"> consisting of the results of applying the given function to the elements of this stream. This is an intermediate operation. The obtained </w:t>
+      </w:r>
+      <w:proofErr w:type="spellStart"/>
+      <w:r>
+        <w:rPr>
+          <w:rFonts w:ascii="Arial" w:eastAsia="Times New Roman" w:hAnsi="Arial" w:cs="Arial"/>
+          <w:color w:val="273239"/>
+          <w:spacing w:val="2"/>
+          <w:sz w:val="26"/>
+          <w:szCs w:val="26"/>
+          <w:shd w:val="clear" w:color="auto" w:fill="FFFFFF"/>
+        </w:rPr>
+        <w:t>IntStream</w:t>
+      </w:r>
+      <w:proofErr w:type="spellEnd"/>
+      <w:r>
+        <w:rPr>
+          <w:rFonts w:ascii="Arial" w:eastAsia="Times New Roman" w:hAnsi="Arial" w:cs="Arial"/>
+          <w:color w:val="273239"/>
+          <w:spacing w:val="2"/>
+          <w:sz w:val="26"/>
+          <w:szCs w:val="26"/>
+          <w:shd w:val="clear" w:color="auto" w:fill="FFFFFF"/>
+        </w:rPr>
+        <w:t xml:space="preserve"> is then converted into </w:t>
+      </w:r>
+      <w:proofErr w:type="spellStart"/>
+      <w:proofErr w:type="gramStart"/>
+      <w:r>
+        <w:rPr>
+          <w:rFonts w:ascii="Arial" w:eastAsia="Times New Roman" w:hAnsi="Arial" w:cs="Arial"/>
+          <w:color w:val="273239"/>
+          <w:spacing w:val="2"/>
+          <w:sz w:val="26"/>
+          <w:szCs w:val="26"/>
+          <w:shd w:val="clear" w:color="auto" w:fill="FFFFFF"/>
+        </w:rPr>
+        <w:t>int</w:t>
+      </w:r>
+      <w:proofErr w:type="spellEnd"/>
+      <w:r>
+        <w:rPr>
+          <w:rFonts w:ascii="Arial" w:eastAsia="Times New Roman" w:hAnsi="Arial" w:cs="Arial"/>
+          <w:color w:val="273239"/>
+          <w:spacing w:val="2"/>
+          <w:sz w:val="26"/>
+          <w:szCs w:val="26"/>
+          <w:shd w:val="clear" w:color="auto" w:fill="FFFFFF"/>
+        </w:rPr>
+        <w:t>[</w:t>
+      </w:r>
+      <w:proofErr w:type="gramEnd"/>
+      <w:r>
+        <w:rPr>
+          <w:rFonts w:ascii="Arial" w:eastAsia="Times New Roman" w:hAnsi="Arial" w:cs="Arial"/>
+          <w:color w:val="273239"/>
+          <w:spacing w:val="2"/>
+          <w:sz w:val="26"/>
+          <w:szCs w:val="26"/>
+          <w:shd w:val="clear" w:color="auto" w:fill="FFFFFF"/>
+        </w:rPr>
+        <w:t xml:space="preserve">] using </w:t>
+      </w:r>
+      <w:proofErr w:type="spellStart"/>
+      <w:r>
+        <w:rPr>
+          <w:rFonts w:ascii="Arial" w:eastAsia="Times New Roman" w:hAnsi="Arial" w:cs="Arial"/>
+          <w:color w:val="273239"/>
+          <w:spacing w:val="2"/>
+          <w:sz w:val="26"/>
+          <w:szCs w:val="26"/>
+          <w:shd w:val="clear" w:color="auto" w:fill="FFFFFF"/>
+        </w:rPr>
+        <w:t>toArray</w:t>
+      </w:r>
+      <w:proofErr w:type="spellEnd"/>
+      <w:r>
+        <w:rPr>
+          <w:rFonts w:ascii="Arial" w:eastAsia="Times New Roman" w:hAnsi="Arial" w:cs="Arial"/>
+          <w:color w:val="273239"/>
+          <w:spacing w:val="2"/>
+          <w:sz w:val="26"/>
+          <w:szCs w:val="26"/>
+          <w:shd w:val="clear" w:color="auto" w:fill="FFFFFF"/>
+        </w:rPr>
+        <w:t>().</w:t>
+      </w:r>
+    </w:p>
+    <w:p>
+      <w:pPr>
+        <w:shd w:val="clear" w:color="auto" w:fill="FFFFFF"/>
+        <w:spacing w:after="0" w:line="240" w:lineRule="auto"/>
+        <w:textAlignment w:val="baseline"/>
+        <w:rPr>
+          <w:rFonts w:ascii="Arial" w:eastAsia="Times New Roman" w:hAnsi="Arial" w:cs="Arial"/>
+          <w:color w:val="273239"/>
+          <w:spacing w:val="2"/>
+          <w:sz w:val="26"/>
+          <w:szCs w:val="26"/>
+        </w:rPr>
+      </w:pPr>
+      <w:r>
+        <w:rPr>
+          <w:rFonts w:ascii="Arial" w:eastAsia="Times New Roman" w:hAnsi="Arial" w:cs="Arial"/>
+          <w:b/>
+          <w:bCs/>
+          <w:color w:val="273239"/>
+          <w:spacing w:val="2"/>
+          <w:sz w:val="26"/>
+          <w:szCs w:val="26"/>
+          <w:bdr w:val="none" w:sz="0" w:space="0" w:color="auto" w:frame="1"/>
+        </w:rPr>
+        <w:t>Algorithm</w:t>
+      </w:r>
+      <w:r>
+        <w:rPr>
+          <w:rFonts w:ascii="Arial" w:eastAsia="Times New Roman" w:hAnsi="Arial" w:cs="Arial"/>
+          <w:color w:val="273239"/>
+          <w:spacing w:val="2"/>
+          <w:sz w:val="26"/>
+          <w:szCs w:val="26"/>
+        </w:rPr>
+        <w:t>:</w:t>
+      </w:r>
+    </w:p>
+    <w:p>
+      <w:pPr>
+        <w:numPr>
+          <w:ilvl w:val="0"/>
+          <w:numId w:val="32"/>
+        </w:numPr>
+        <w:shd w:val="clear" w:color="auto" w:fill="FFFFFF"/>
+        <w:spacing w:after="0" w:line="240" w:lineRule="auto"/>
+        <w:ind w:left="360"/>
+        <w:textAlignment w:val="baseline"/>
+        <w:rPr>
+          <w:rFonts w:ascii="Arial" w:eastAsia="Times New Roman" w:hAnsi="Arial" w:cs="Arial"/>
+          <w:color w:val="273239"/>
+          <w:spacing w:val="2"/>
+          <w:sz w:val="26"/>
+          <w:szCs w:val="26"/>
+        </w:rPr>
+      </w:pPr>
+      <w:r>
+        <w:rPr>
+          <w:rFonts w:ascii="Arial" w:eastAsia="Times New Roman" w:hAnsi="Arial" w:cs="Arial"/>
+          <w:color w:val="273239"/>
+          <w:spacing w:val="2"/>
+          <w:sz w:val="26"/>
+          <w:szCs w:val="26"/>
+        </w:rPr>
+        <w:t>Get the Stream of Integers</w:t>
+      </w:r>
+    </w:p>
+    <w:p>
+      <w:pPr>
+        <w:numPr>
+          <w:ilvl w:val="0"/>
+          <w:numId w:val="32"/>
+        </w:numPr>
+        <w:shd w:val="clear" w:color="auto" w:fill="FFFFFF"/>
+        <w:spacing w:after="0" w:line="240" w:lineRule="auto"/>
+        <w:ind w:left="360"/>
+        <w:textAlignment w:val="baseline"/>
+        <w:rPr>
+          <w:rFonts w:ascii="Arial" w:eastAsia="Times New Roman" w:hAnsi="Arial" w:cs="Arial"/>
+          <w:color w:val="273239"/>
+          <w:spacing w:val="2"/>
+          <w:sz w:val="26"/>
+          <w:szCs w:val="26"/>
+        </w:rPr>
+      </w:pPr>
+      <w:r>
+        <w:rPr>
+          <w:rFonts w:ascii="Arial" w:eastAsia="Times New Roman" w:hAnsi="Arial" w:cs="Arial"/>
+          <w:color w:val="273239"/>
+          <w:spacing w:val="2"/>
+          <w:sz w:val="26"/>
+          <w:szCs w:val="26"/>
+        </w:rPr>
+        <w:t xml:space="preserve">Convert Stream into an </w:t>
+      </w:r>
+      <w:proofErr w:type="spellStart"/>
+      <w:r>
+        <w:rPr>
+          <w:rFonts w:ascii="Arial" w:eastAsia="Times New Roman" w:hAnsi="Arial" w:cs="Arial"/>
+          <w:color w:val="273239"/>
+          <w:spacing w:val="2"/>
+          <w:sz w:val="26"/>
+          <w:szCs w:val="26"/>
+        </w:rPr>
+        <w:t>IntStream</w:t>
+      </w:r>
+      <w:proofErr w:type="spellEnd"/>
+      <w:r>
+        <w:rPr>
+          <w:rFonts w:ascii="Arial" w:eastAsia="Times New Roman" w:hAnsi="Arial" w:cs="Arial"/>
+          <w:color w:val="273239"/>
+          <w:spacing w:val="2"/>
+          <w:sz w:val="26"/>
+          <w:szCs w:val="26"/>
+        </w:rPr>
+        <w:t xml:space="preserve"> using </w:t>
+      </w:r>
+      <w:proofErr w:type="spellStart"/>
+      <w:proofErr w:type="gramStart"/>
+      <w:r>
+        <w:rPr>
+          <w:rFonts w:ascii="Arial" w:eastAsia="Times New Roman" w:hAnsi="Arial" w:cs="Arial"/>
+          <w:color w:val="273239"/>
+          <w:spacing w:val="2"/>
+          <w:sz w:val="26"/>
+          <w:szCs w:val="26"/>
+        </w:rPr>
+        <w:t>Stream.mapToInt</w:t>
+      </w:r>
+      <w:proofErr w:type="spellEnd"/>
+      <w:r>
+        <w:rPr>
+          <w:rFonts w:ascii="Arial" w:eastAsia="Times New Roman" w:hAnsi="Arial" w:cs="Arial"/>
+          <w:color w:val="273239"/>
+          <w:spacing w:val="2"/>
+          <w:sz w:val="26"/>
+          <w:szCs w:val="26"/>
+        </w:rPr>
+        <w:t>(</w:t>
+      </w:r>
+      <w:proofErr w:type="gramEnd"/>
+      <w:r>
+        <w:rPr>
+          <w:rFonts w:ascii="Arial" w:eastAsia="Times New Roman" w:hAnsi="Arial" w:cs="Arial"/>
+          <w:color w:val="273239"/>
+          <w:spacing w:val="2"/>
+          <w:sz w:val="26"/>
+          <w:szCs w:val="26"/>
+        </w:rPr>
+        <w:t>) method.</w:t>
+      </w:r>
+    </w:p>
+    <w:p>
+      <w:pPr>
+        <w:numPr>
+          <w:ilvl w:val="0"/>
+          <w:numId w:val="32"/>
+        </w:numPr>
+        <w:shd w:val="clear" w:color="auto" w:fill="FFFFFF"/>
+        <w:spacing w:after="0" w:line="240" w:lineRule="auto"/>
+        <w:ind w:left="360"/>
+        <w:textAlignment w:val="baseline"/>
+        <w:rPr>
+          <w:rFonts w:ascii="Arial" w:eastAsia="Times New Roman" w:hAnsi="Arial" w:cs="Arial"/>
+          <w:color w:val="273239"/>
+          <w:spacing w:val="2"/>
+          <w:sz w:val="26"/>
+          <w:szCs w:val="26"/>
+        </w:rPr>
+      </w:pPr>
+      <w:r>
+        <w:rPr>
+          <w:rFonts w:ascii="Arial" w:eastAsia="Times New Roman" w:hAnsi="Arial" w:cs="Arial"/>
+          <w:color w:val="273239"/>
+          <w:spacing w:val="2"/>
+          <w:sz w:val="26"/>
+          <w:szCs w:val="26"/>
+        </w:rPr>
+        <w:t xml:space="preserve">Convert the obtained </w:t>
+      </w:r>
+      <w:proofErr w:type="spellStart"/>
+      <w:r>
+        <w:rPr>
+          <w:rFonts w:ascii="Arial" w:eastAsia="Times New Roman" w:hAnsi="Arial" w:cs="Arial"/>
+          <w:color w:val="273239"/>
+          <w:spacing w:val="2"/>
+          <w:sz w:val="26"/>
+          <w:szCs w:val="26"/>
+        </w:rPr>
+        <w:t>IntStream</w:t>
+      </w:r>
+      <w:proofErr w:type="spellEnd"/>
+      <w:r>
+        <w:rPr>
+          <w:rFonts w:ascii="Arial" w:eastAsia="Times New Roman" w:hAnsi="Arial" w:cs="Arial"/>
+          <w:color w:val="273239"/>
+          <w:spacing w:val="2"/>
+          <w:sz w:val="26"/>
+          <w:szCs w:val="26"/>
+        </w:rPr>
+        <w:t xml:space="preserve"> into </w:t>
+      </w:r>
+      <w:proofErr w:type="spellStart"/>
+      <w:r>
+        <w:rPr>
+          <w:rFonts w:ascii="Arial" w:eastAsia="Times New Roman" w:hAnsi="Arial" w:cs="Arial"/>
+          <w:color w:val="273239"/>
+          <w:spacing w:val="2"/>
+          <w:sz w:val="26"/>
+          <w:szCs w:val="26"/>
+        </w:rPr>
+        <w:t>int</w:t>
+      </w:r>
+      <w:proofErr w:type="spellEnd"/>
+      <w:r>
+        <w:rPr>
+          <w:rFonts w:ascii="Arial" w:eastAsia="Times New Roman" w:hAnsi="Arial" w:cs="Arial"/>
+          <w:color w:val="273239"/>
+          <w:spacing w:val="2"/>
+          <w:sz w:val="26"/>
+          <w:szCs w:val="26"/>
+        </w:rPr>
+        <w:t xml:space="preserve">[] using </w:t>
+      </w:r>
+      <w:proofErr w:type="spellStart"/>
+      <w:r>
+        <w:rPr>
+          <w:rFonts w:ascii="Arial" w:eastAsia="Times New Roman" w:hAnsi="Arial" w:cs="Arial"/>
+          <w:color w:val="273239"/>
+          <w:spacing w:val="2"/>
+          <w:sz w:val="26"/>
+          <w:szCs w:val="26"/>
+        </w:rPr>
+        <w:t>toArray</w:t>
+      </w:r>
+      <w:proofErr w:type="spellEnd"/>
+      <w:r>
+        <w:rPr>
+          <w:rFonts w:ascii="Arial" w:eastAsia="Times New Roman" w:hAnsi="Arial" w:cs="Arial"/>
+          <w:color w:val="273239"/>
+          <w:spacing w:val="2"/>
+          <w:sz w:val="26"/>
+          <w:szCs w:val="26"/>
+        </w:rPr>
+        <w:t>()</w:t>
+      </w:r>
+    </w:p>
+    <w:p>
+      <w:pPr>
+        <w:numPr>
+          <w:ilvl w:val="0"/>
+          <w:numId w:val="32"/>
+        </w:numPr>
+        <w:shd w:val="clear" w:color="auto" w:fill="FFFFFF"/>
+        <w:spacing w:after="0" w:line="240" w:lineRule="auto"/>
+        <w:ind w:left="360"/>
+        <w:textAlignment w:val="baseline"/>
+        <w:rPr>
+          <w:rFonts w:ascii="Arial" w:eastAsia="Times New Roman" w:hAnsi="Arial" w:cs="Arial"/>
+          <w:color w:val="273239"/>
+          <w:spacing w:val="2"/>
+          <w:sz w:val="26"/>
+          <w:szCs w:val="26"/>
+        </w:rPr>
+      </w:pPr>
+      <w:r>
+        <w:rPr>
+          <w:rFonts w:ascii="Arial" w:eastAsia="Times New Roman" w:hAnsi="Arial" w:cs="Arial"/>
+          <w:color w:val="273239"/>
+          <w:spacing w:val="2"/>
+          <w:sz w:val="26"/>
+          <w:szCs w:val="26"/>
+        </w:rPr>
+        <w:t>The obtained array is of type Integer</w:t>
+      </w:r>
+    </w:p>
+    <w:p>
+      <w:pPr>
+        <w:numPr>
+          <w:ilvl w:val="0"/>
+          <w:numId w:val="32"/>
+        </w:numPr>
+        <w:shd w:val="clear" w:color="auto" w:fill="FFFFFF"/>
+        <w:spacing w:after="0" w:line="240" w:lineRule="auto"/>
+        <w:ind w:left="360"/>
+        <w:textAlignment w:val="baseline"/>
+        <w:rPr>
+          <w:rFonts w:ascii="Arial" w:eastAsia="Times New Roman" w:hAnsi="Arial" w:cs="Arial"/>
+          <w:color w:val="273239"/>
+          <w:spacing w:val="2"/>
+          <w:sz w:val="26"/>
+          <w:szCs w:val="26"/>
+        </w:rPr>
+      </w:pPr>
+      <w:r>
+        <w:rPr>
+          <w:rFonts w:ascii="Arial" w:eastAsia="Times New Roman" w:hAnsi="Arial" w:cs="Arial"/>
+          <w:color w:val="273239"/>
+          <w:spacing w:val="2"/>
+          <w:sz w:val="26"/>
+          <w:szCs w:val="26"/>
+        </w:rPr>
+        <w:t xml:space="preserve">Return the Array </w:t>
+      </w:r>
+      <w:proofErr w:type="spellStart"/>
+      <w:r>
+        <w:rPr>
+          <w:rFonts w:ascii="Arial" w:eastAsia="Times New Roman" w:hAnsi="Arial" w:cs="Arial"/>
+          <w:color w:val="273239"/>
+          <w:spacing w:val="2"/>
+          <w:sz w:val="26"/>
+          <w:szCs w:val="26"/>
+        </w:rPr>
+        <w:t>int</w:t>
+      </w:r>
+      <w:proofErr w:type="spellEnd"/>
+      <w:r>
+        <w:rPr>
+          <w:rFonts w:ascii="Arial" w:eastAsia="Times New Roman" w:hAnsi="Arial" w:cs="Arial"/>
+          <w:color w:val="273239"/>
+          <w:spacing w:val="2"/>
+          <w:sz w:val="26"/>
+          <w:szCs w:val="26"/>
+        </w:rPr>
+        <w:t>[]</w:t>
+      </w:r>
+    </w:p>
+    <w:p>
+      <w:pPr>
+        <w:pStyle w:val="NormalWeb"/>
+        <w:shd w:val="clear" w:color="auto" w:fill="FFFFFF"/>
+        <w:spacing w:before="0" w:beforeAutospacing="0" w:after="150" w:afterAutospacing="0"/>
+        <w:jc w:val="both"/>
+        <w:textAlignment w:val="baseline"/>
+        <w:rPr>
+          <w:noProof/>
+        </w:rPr>
+      </w:pPr>
+    </w:p>
+    <w:p>
+      <w:pPr>
+        <w:pStyle w:val="NormalWeb"/>
+        <w:shd w:val="clear" w:color="auto" w:fill="FFFFFF"/>
+        <w:spacing w:before="0" w:beforeAutospacing="0" w:after="150" w:afterAutospacing="0"/>
+        <w:jc w:val="both"/>
+        <w:textAlignment w:val="baseline"/>
+        <w:rPr>
+          <w:noProof/>
+        </w:rPr>
+      </w:pPr>
+      <w:r>
+        <w:rPr>
+          <w:noProof/>
+        </w:rPr>
+        <w:drawing>
+          <wp:inline distT="0" distB="0" distL="0" distR="0" wp14:anchorId="3FC97E3A" wp14:editId="7FE67339">
+            <wp:extent cx="5829300" cy="4400550"/>
+            <wp:effectExtent l="0" t="0" r="0" b="0"/>
+            <wp:docPr id="33" name="Picture 33"/>
+            <wp:cNvGraphicFramePr>
+              <a:graphicFrameLocks xmlns:a="http://schemas.openxmlformats.org/drawingml/2006/main" noChangeAspect="1"/>
+            </wp:cNvGraphicFramePr>
+            <a:graphic xmlns:a="http://schemas.openxmlformats.org/drawingml/2006/main">
+              <a:graphicData uri="http://schemas.openxmlformats.org/drawingml/2006/picture">
+                <pic:pic xmlns:pic="http://schemas.openxmlformats.org/drawingml/2006/picture">
+                  <pic:nvPicPr>
+                    <pic:cNvPr id="1" name=""/>
+                    <pic:cNvPicPr/>
+                  </pic:nvPicPr>
+                  <pic:blipFill>
+                    <a:blip r:embed="rId94"/>
+                    <a:stretch>
+                      <a:fillRect/>
+                    </a:stretch>
+                  </pic:blipFill>
+                  <pic:spPr>
+                    <a:xfrm>
+                      <a:off x="0" y="0"/>
+                      <a:ext cx="5829300" cy="4400550"/>
+                    </a:xfrm>
+                    <a:prstGeom prst="rect">
+                      <a:avLst/>
+                    </a:prstGeom>
+                  </pic:spPr>
+                </pic:pic>
+              </a:graphicData>
+            </a:graphic>
+          </wp:inline>
+        </w:drawing>
+      </w:r>
+    </w:p>
+    <w:p>
+      <w:pPr>
+        <w:pStyle w:val="NormalWeb"/>
+        <w:shd w:val="clear" w:color="auto" w:fill="FFFFFF"/>
+        <w:spacing w:before="0" w:beforeAutospacing="0" w:after="150" w:afterAutospacing="0"/>
+        <w:jc w:val="both"/>
+        <w:textAlignment w:val="baseline"/>
+        <w:rPr>
+          <w:noProof/>
+        </w:rPr>
+      </w:pPr>
+    </w:p>
+    <w:p>
+      <w:pPr>
+        <w:pStyle w:val="NormalWeb"/>
+        <w:shd w:val="clear" w:color="auto" w:fill="FFFFFF"/>
+        <w:spacing w:before="0" w:beforeAutospacing="0" w:after="150" w:afterAutospacing="0"/>
+        <w:jc w:val="both"/>
+        <w:textAlignment w:val="baseline"/>
+        <w:rPr>
+          <w:noProof/>
+        </w:rPr>
+      </w:pPr>
+    </w:p>
+    <w:p>
+      <w:pPr>
+        <w:pStyle w:val="NormalWeb"/>
+        <w:shd w:val="clear" w:color="auto" w:fill="FFFFFF"/>
+        <w:spacing w:before="0" w:beforeAutospacing="0" w:after="150" w:afterAutospacing="0"/>
+        <w:jc w:val="both"/>
+        <w:textAlignment w:val="baseline"/>
+        <w:rPr>
+          <w:noProof/>
+        </w:rPr>
+      </w:pPr>
+    </w:p>
+    <w:p>
+      <w:pPr>
+        <w:pStyle w:val="NormalWeb"/>
+        <w:shd w:val="clear" w:color="auto" w:fill="FFFFFF"/>
+        <w:spacing w:before="0" w:beforeAutospacing="0" w:after="150" w:afterAutospacing="0"/>
+        <w:jc w:val="both"/>
+        <w:textAlignment w:val="baseline"/>
+        <w:rPr>
+          <w:noProof/>
+        </w:rPr>
+      </w:pPr>
+    </w:p>
+    <w:p>
+      <w:pPr>
+        <w:pStyle w:val="NormalWeb"/>
+        <w:shd w:val="clear" w:color="auto" w:fill="FFFFFF"/>
+        <w:spacing w:before="0" w:beforeAutospacing="0" w:after="150" w:afterAutospacing="0"/>
+        <w:jc w:val="both"/>
+        <w:textAlignment w:val="baseline"/>
+        <w:rPr>
+          <w:noProof/>
+        </w:rPr>
+      </w:pPr>
+    </w:p>
+    <w:p>
+      <w:pPr>
+        <w:pStyle w:val="NormalWeb"/>
+        <w:shd w:val="clear" w:color="auto" w:fill="FFFFFF"/>
+        <w:spacing w:before="0" w:beforeAutospacing="0" w:after="150" w:afterAutospacing="0"/>
+        <w:jc w:val="both"/>
+        <w:textAlignment w:val="baseline"/>
+        <w:rPr>
+          <w:noProof/>
+        </w:rPr>
+      </w:pPr>
+    </w:p>
+    <w:p>
+      <w:pPr>
+        <w:pStyle w:val="NormalWeb"/>
+        <w:shd w:val="clear" w:color="auto" w:fill="FFFFFF"/>
+        <w:spacing w:before="0" w:beforeAutospacing="0" w:after="150" w:afterAutospacing="0"/>
+        <w:jc w:val="both"/>
+        <w:textAlignment w:val="baseline"/>
+        <w:rPr>
+          <w:noProof/>
+        </w:rPr>
+      </w:pPr>
+    </w:p>
+    <w:p>
+      <w:pPr>
+        <w:pStyle w:val="NormalWeb"/>
+        <w:shd w:val="clear" w:color="auto" w:fill="FFFFFF"/>
+        <w:spacing w:before="0" w:beforeAutospacing="0" w:after="150" w:afterAutospacing="0"/>
+        <w:jc w:val="both"/>
+        <w:textAlignment w:val="baseline"/>
+        <w:rPr>
+          <w:noProof/>
+        </w:rPr>
+      </w:pPr>
+    </w:p>
+    <w:p>
+      <w:pPr>
+        <w:pStyle w:val="NormalWeb"/>
+        <w:shd w:val="clear" w:color="auto" w:fill="FFFFFF"/>
+        <w:spacing w:before="0" w:beforeAutospacing="0" w:after="150" w:afterAutospacing="0"/>
+        <w:jc w:val="both"/>
+        <w:textAlignment w:val="baseline"/>
+        <w:rPr>
+          <w:noProof/>
+        </w:rPr>
+      </w:pPr>
+      <w:bookmarkStart w:id="0" w:name="_GoBack"/>
       <w:bookmarkEnd w:id="0"/>
-    </w:p>
-    <w:p>
-      <w:pPr>
-        <w:pStyle w:val="NormalWeb"/>
-        <w:shd w:val="clear" w:color="auto" w:fill="FFFFFF"/>
-        <w:spacing w:before="0" w:beforeAutospacing="0" w:after="150" w:afterAutospacing="0"/>
-        <w:jc w:val="both"/>
-        <w:textAlignment w:val="baseline"/>
-        <w:rPr>
-          <w:noProof/>
-        </w:rPr>
-      </w:pPr>
-    </w:p>
-    <w:p>
-      <w:pPr>
-        <w:pStyle w:val="NormalWeb"/>
-        <w:shd w:val="clear" w:color="auto" w:fill="FFFFFF"/>
-        <w:spacing w:before="0" w:beforeAutospacing="0" w:after="150" w:afterAutospacing="0"/>
-        <w:jc w:val="both"/>
-        <w:textAlignment w:val="baseline"/>
-        <w:rPr>
-          <w:noProof/>
-        </w:rPr>
-      </w:pPr>
-    </w:p>
-    <w:p>
-      <w:pPr>
-        <w:pStyle w:val="NormalWeb"/>
-        <w:shd w:val="clear" w:color="auto" w:fill="FFFFFF"/>
-        <w:spacing w:before="0" w:beforeAutospacing="0" w:after="150" w:afterAutospacing="0"/>
-        <w:jc w:val="both"/>
-        <w:textAlignment w:val="baseline"/>
-        <w:rPr>
-          <w:noProof/>
-        </w:rPr>
-      </w:pPr>
-    </w:p>
-    <w:p>
-      <w:pPr>
-        <w:pStyle w:val="NormalWeb"/>
-        <w:shd w:val="clear" w:color="auto" w:fill="FFFFFF"/>
-        <w:spacing w:before="0" w:beforeAutospacing="0" w:after="150" w:afterAutospacing="0"/>
-        <w:jc w:val="both"/>
-        <w:textAlignment w:val="baseline"/>
-        <w:rPr>
-          <w:noProof/>
-        </w:rPr>
-      </w:pPr>
-    </w:p>
-    <w:p>
-      <w:pPr>
-        <w:pStyle w:val="NormalWeb"/>
-        <w:shd w:val="clear" w:color="auto" w:fill="FFFFFF"/>
-        <w:spacing w:before="0" w:beforeAutospacing="0" w:after="150" w:afterAutospacing="0"/>
-        <w:jc w:val="both"/>
-        <w:textAlignment w:val="baseline"/>
-        <w:rPr>
-          <w:noProof/>
-        </w:rPr>
-      </w:pPr>
-    </w:p>
-    <w:p>
-      <w:pPr>
-        <w:pStyle w:val="NormalWeb"/>
-        <w:shd w:val="clear" w:color="auto" w:fill="FFFFFF"/>
-        <w:spacing w:before="0" w:beforeAutospacing="0" w:after="150" w:afterAutospacing="0"/>
-        <w:jc w:val="both"/>
-        <w:textAlignment w:val="baseline"/>
-        <w:rPr>
-          <w:noProof/>
-        </w:rPr>
-      </w:pPr>
-    </w:p>
-    <w:p>
-      <w:pPr>
-        <w:pStyle w:val="NormalWeb"/>
-        <w:shd w:val="clear" w:color="auto" w:fill="FFFFFF"/>
-        <w:spacing w:before="0" w:beforeAutospacing="0" w:after="150" w:afterAutospacing="0"/>
-        <w:jc w:val="both"/>
-        <w:textAlignment w:val="baseline"/>
-        <w:rPr>
-          <w:noProof/>
-        </w:rPr>
-      </w:pPr>
-    </w:p>
-    <w:p>
-      <w:pPr>
-        <w:pStyle w:val="NormalWeb"/>
-        <w:shd w:val="clear" w:color="auto" w:fill="FFFFFF"/>
-        <w:spacing w:before="0" w:beforeAutospacing="0" w:after="150" w:afterAutospacing="0"/>
-        <w:jc w:val="both"/>
-        <w:textAlignment w:val="baseline"/>
-        <w:rPr>
-          <w:noProof/>
-        </w:rPr>
-      </w:pPr>
-    </w:p>
-    <w:p>
-      <w:pPr>
-        <w:pStyle w:val="NormalWeb"/>
-        <w:shd w:val="clear" w:color="auto" w:fill="FFFFFF"/>
-        <w:spacing w:before="0" w:beforeAutospacing="0" w:after="150" w:afterAutospacing="0"/>
-        <w:jc w:val="both"/>
-        <w:textAlignment w:val="baseline"/>
-        <w:rPr>
-          <w:noProof/>
-        </w:rPr>
-      </w:pPr>
-    </w:p>
-    <w:p>
-      <w:pPr>
-        <w:pStyle w:val="NormalWeb"/>
-        <w:shd w:val="clear" w:color="auto" w:fill="FFFFFF"/>
-        <w:spacing w:before="0" w:beforeAutospacing="0" w:after="150" w:afterAutospacing="0"/>
-        <w:jc w:val="both"/>
-        <w:textAlignment w:val="baseline"/>
-        <w:rPr>
-          <w:noProof/>
-        </w:rPr>
-      </w:pPr>
-    </w:p>
-    <w:p>
-      <w:pPr>
-        <w:pStyle w:val="NormalWeb"/>
-        <w:shd w:val="clear" w:color="auto" w:fill="FFFFFF"/>
-        <w:spacing w:before="0" w:beforeAutospacing="0" w:after="150" w:afterAutospacing="0"/>
-        <w:jc w:val="both"/>
-        <w:textAlignment w:val="baseline"/>
-        <w:rPr>
-          <w:noProof/>
-        </w:rPr>
-      </w:pPr>
-    </w:p>
-    <w:p>
-      <w:pPr>
-        <w:pStyle w:val="NormalWeb"/>
-        <w:shd w:val="clear" w:color="auto" w:fill="FFFFFF"/>
-        <w:spacing w:before="0" w:beforeAutospacing="0" w:after="150" w:afterAutospacing="0"/>
-        <w:jc w:val="both"/>
-        <w:textAlignment w:val="baseline"/>
-        <w:rPr>
-          <w:noProof/>
-        </w:rPr>
-      </w:pPr>
-    </w:p>
-    <w:p>
-      <w:pPr>
-        <w:pStyle w:val="NormalWeb"/>
-        <w:shd w:val="clear" w:color="auto" w:fill="FFFFFF"/>
-        <w:spacing w:before="0" w:beforeAutospacing="0" w:after="150" w:afterAutospacing="0"/>
-        <w:jc w:val="both"/>
-        <w:textAlignment w:val="baseline"/>
-        <w:rPr>
-          <w:noProof/>
-        </w:rPr>
-      </w:pPr>
-    </w:p>
-    <w:p>
-      <w:pPr>
-        <w:pStyle w:val="NormalWeb"/>
-        <w:shd w:val="clear" w:color="auto" w:fill="FFFFFF"/>
-        <w:spacing w:before="0" w:beforeAutospacing="0" w:after="150" w:afterAutospacing="0"/>
-        <w:jc w:val="both"/>
-        <w:textAlignment w:val="baseline"/>
-        <w:rPr>
-          <w:noProof/>
-        </w:rPr>
-      </w:pPr>
-    </w:p>
-    <w:p>
-      <w:pPr>
-        <w:pStyle w:val="NormalWeb"/>
-        <w:shd w:val="clear" w:color="auto" w:fill="FFFFFF"/>
-        <w:spacing w:before="0" w:beforeAutospacing="0" w:after="150" w:afterAutospacing="0"/>
-        <w:jc w:val="both"/>
-        <w:textAlignment w:val="baseline"/>
-        <w:rPr>
-          <w:noProof/>
-        </w:rPr>
-      </w:pPr>
-    </w:p>
-    <w:p>
-      <w:pPr>
-        <w:pStyle w:val="NormalWeb"/>
-        <w:shd w:val="clear" w:color="auto" w:fill="FFFFFF"/>
-        <w:spacing w:before="0" w:beforeAutospacing="0" w:after="150" w:afterAutospacing="0"/>
-        <w:jc w:val="both"/>
-        <w:textAlignment w:val="baseline"/>
-        <w:rPr>
-          <w:noProof/>
-        </w:rPr>
-      </w:pPr>
-    </w:p>
-    <w:p>
-      <w:pPr>
-        <w:pStyle w:val="NormalWeb"/>
-        <w:shd w:val="clear" w:color="auto" w:fill="FFFFFF"/>
-        <w:spacing w:before="0" w:beforeAutospacing="0" w:after="150" w:afterAutospacing="0"/>
-        <w:jc w:val="both"/>
-        <w:textAlignment w:val="baseline"/>
-        <w:rPr>
-          <w:noProof/>
-        </w:rPr>
-      </w:pPr>
-    </w:p>
-    <w:p>
-      <w:pPr>
-        <w:pStyle w:val="NormalWeb"/>
-        <w:shd w:val="clear" w:color="auto" w:fill="FFFFFF"/>
-        <w:spacing w:before="0" w:beforeAutospacing="0" w:after="150" w:afterAutospacing="0"/>
-        <w:jc w:val="both"/>
-        <w:textAlignment w:val="baseline"/>
-        <w:rPr>
-          <w:noProof/>
-        </w:rPr>
-      </w:pPr>
-    </w:p>
-    <w:p>
-      <w:pPr>
-        <w:pStyle w:val="NormalWeb"/>
-        <w:shd w:val="clear" w:color="auto" w:fill="FFFFFF"/>
-        <w:spacing w:before="0" w:beforeAutospacing="0" w:after="150" w:afterAutospacing="0"/>
-        <w:jc w:val="both"/>
-        <w:textAlignment w:val="baseline"/>
-        <w:rPr>
-          <w:noProof/>
-        </w:rPr>
-      </w:pPr>
-    </w:p>
-    <w:p>
-      <w:pPr>
-        <w:pStyle w:val="NormalWeb"/>
-        <w:shd w:val="clear" w:color="auto" w:fill="FFFFFF"/>
-        <w:spacing w:before="0" w:beforeAutospacing="0" w:after="150" w:afterAutospacing="0"/>
-        <w:jc w:val="both"/>
-        <w:textAlignment w:val="baseline"/>
-        <w:rPr>
-          <w:noProof/>
-        </w:rPr>
-      </w:pPr>
-    </w:p>
-    <w:p>
-      <w:pPr>
-        <w:pStyle w:val="NormalWeb"/>
-        <w:shd w:val="clear" w:color="auto" w:fill="FFFFFF"/>
-        <w:spacing w:before="0" w:beforeAutospacing="0" w:after="150" w:afterAutospacing="0"/>
-        <w:jc w:val="both"/>
-        <w:textAlignment w:val="baseline"/>
-        <w:rPr>
-          <w:noProof/>
-        </w:rPr>
-      </w:pPr>
-    </w:p>
-    <w:p>
-      <w:pPr>
-        <w:pStyle w:val="NormalWeb"/>
-        <w:shd w:val="clear" w:color="auto" w:fill="FFFFFF"/>
-        <w:spacing w:before="0" w:beforeAutospacing="0" w:after="150" w:afterAutospacing="0"/>
-        <w:jc w:val="both"/>
-        <w:textAlignment w:val="baseline"/>
-        <w:rPr>
-          <w:noProof/>
-        </w:rPr>
-      </w:pPr>
-    </w:p>
-    <w:p>
-      <w:pPr>
-        <w:pStyle w:val="NormalWeb"/>
-        <w:shd w:val="clear" w:color="auto" w:fill="FFFFFF"/>
-        <w:spacing w:before="0" w:beforeAutospacing="0" w:after="150" w:afterAutospacing="0"/>
-        <w:jc w:val="both"/>
-        <w:textAlignment w:val="baseline"/>
-        <w:rPr>
-          <w:noProof/>
-        </w:rPr>
-      </w:pPr>
-    </w:p>
-    <w:p>
-      <w:pPr>
-        <w:pStyle w:val="NormalWeb"/>
-        <w:shd w:val="clear" w:color="auto" w:fill="FFFFFF"/>
-        <w:spacing w:before="0" w:beforeAutospacing="0" w:after="150" w:afterAutospacing="0"/>
-        <w:jc w:val="both"/>
-        <w:textAlignment w:val="baseline"/>
-        <w:rPr>
-          <w:noProof/>
-        </w:rPr>
-      </w:pPr>
-    </w:p>
-    <w:p>
-      <w:pPr>
-        <w:pStyle w:val="NormalWeb"/>
-        <w:shd w:val="clear" w:color="auto" w:fill="FFFFFF"/>
-        <w:spacing w:before="0" w:beforeAutospacing="0" w:after="150" w:afterAutospacing="0"/>
-        <w:jc w:val="both"/>
-        <w:textAlignment w:val="baseline"/>
-        <w:rPr>
-          <w:noProof/>
-        </w:rPr>
-      </w:pPr>
-    </w:p>
-    <w:p>
-      <w:pPr>
-        <w:pStyle w:val="NormalWeb"/>
-        <w:shd w:val="clear" w:color="auto" w:fill="FFFFFF"/>
-        <w:spacing w:before="0" w:beforeAutospacing="0" w:after="150" w:afterAutospacing="0"/>
-        <w:jc w:val="both"/>
-        <w:textAlignment w:val="baseline"/>
-        <w:rPr>
-          <w:noProof/>
-        </w:rPr>
-      </w:pPr>
-    </w:p>
-    <w:p>
-      <w:pPr>
-        <w:pStyle w:val="NormalWeb"/>
-        <w:shd w:val="clear" w:color="auto" w:fill="FFFFFF"/>
-        <w:spacing w:before="0" w:beforeAutospacing="0" w:after="150" w:afterAutospacing="0"/>
-        <w:jc w:val="both"/>
-        <w:textAlignment w:val="baseline"/>
-        <w:rPr>
-          <w:noProof/>
-        </w:rPr>
-      </w:pPr>
-    </w:p>
-    <w:p>
-      <w:pPr>
-        <w:pStyle w:val="NormalWeb"/>
-        <w:shd w:val="clear" w:color="auto" w:fill="FFFFFF"/>
-        <w:spacing w:before="0" w:beforeAutospacing="0" w:after="150" w:afterAutospacing="0"/>
-        <w:jc w:val="both"/>
-        <w:textAlignment w:val="baseline"/>
-        <w:rPr>
-          <w:noProof/>
-        </w:rPr>
-      </w:pPr>
-    </w:p>
-    <w:p>
-      <w:pPr>
-        <w:pStyle w:val="NormalWeb"/>
-        <w:shd w:val="clear" w:color="auto" w:fill="FFFFFF"/>
-        <w:spacing w:before="0" w:beforeAutospacing="0" w:after="150" w:afterAutospacing="0"/>
-        <w:jc w:val="both"/>
-        <w:textAlignment w:val="baseline"/>
-        <w:rPr>
-          <w:noProof/>
-        </w:rPr>
-      </w:pPr>
-    </w:p>
-    <w:p>
-      <w:pPr>
-        <w:pStyle w:val="NormalWeb"/>
-        <w:shd w:val="clear" w:color="auto" w:fill="FFFFFF"/>
-        <w:spacing w:before="0" w:beforeAutospacing="0" w:after="150" w:afterAutospacing="0"/>
-        <w:jc w:val="both"/>
-        <w:textAlignment w:val="baseline"/>
-        <w:rPr>
-          <w:noProof/>
-        </w:rPr>
-      </w:pPr>
-    </w:p>
-    <w:p>
-      <w:pPr>
-        <w:pStyle w:val="NormalWeb"/>
-        <w:shd w:val="clear" w:color="auto" w:fill="FFFFFF"/>
-        <w:spacing w:before="0" w:beforeAutospacing="0" w:after="150" w:afterAutospacing="0"/>
-        <w:jc w:val="both"/>
-        <w:textAlignment w:val="baseline"/>
-        <w:rPr>
-          <w:noProof/>
-        </w:rPr>
-      </w:pPr>
-    </w:p>
-    <w:p>
-      <w:pPr>
-        <w:pStyle w:val="NormalWeb"/>
-        <w:shd w:val="clear" w:color="auto" w:fill="FFFFFF"/>
-        <w:spacing w:before="0" w:beforeAutospacing="0" w:after="150" w:afterAutospacing="0"/>
-        <w:jc w:val="both"/>
-        <w:textAlignment w:val="baseline"/>
-        <w:rPr>
-          <w:noProof/>
-        </w:rPr>
-      </w:pPr>
-    </w:p>
-    <w:p>
-      <w:pPr>
-        <w:pStyle w:val="NormalWeb"/>
-        <w:shd w:val="clear" w:color="auto" w:fill="FFFFFF"/>
-        <w:spacing w:before="0" w:beforeAutospacing="0" w:after="150" w:afterAutospacing="0"/>
-        <w:jc w:val="both"/>
-        <w:textAlignment w:val="baseline"/>
-        <w:rPr>
-          <w:noProof/>
-        </w:rPr>
-      </w:pPr>
-    </w:p>
-    <w:p>
-      <w:pPr>
-        <w:pStyle w:val="NormalWeb"/>
-        <w:shd w:val="clear" w:color="auto" w:fill="FFFFFF"/>
-        <w:spacing w:before="0" w:beforeAutospacing="0" w:after="150" w:afterAutospacing="0"/>
-        <w:jc w:val="both"/>
-        <w:textAlignment w:val="baseline"/>
-        <w:rPr>
-          <w:noProof/>
-        </w:rPr>
-      </w:pPr>
-    </w:p>
-    <w:p>
-      <w:pPr>
-        <w:pStyle w:val="NormalWeb"/>
-        <w:shd w:val="clear" w:color="auto" w:fill="FFFFFF"/>
-        <w:spacing w:before="0" w:beforeAutospacing="0" w:after="150" w:afterAutospacing="0"/>
-        <w:jc w:val="both"/>
-        <w:textAlignment w:val="baseline"/>
-        <w:rPr>
-          <w:noProof/>
-        </w:rPr>
-      </w:pPr>
-    </w:p>
-    <w:p>
-      <w:pPr>
-        <w:pStyle w:val="NormalWeb"/>
-        <w:shd w:val="clear" w:color="auto" w:fill="FFFFFF"/>
-        <w:spacing w:before="0" w:beforeAutospacing="0" w:after="150" w:afterAutospacing="0"/>
-        <w:jc w:val="both"/>
-        <w:textAlignment w:val="baseline"/>
-        <w:rPr>
-          <w:noProof/>
-        </w:rPr>
-      </w:pPr>
-    </w:p>
-    <w:p>
-      <w:pPr>
-        <w:pStyle w:val="NormalWeb"/>
-        <w:shd w:val="clear" w:color="auto" w:fill="FFFFFF"/>
-        <w:spacing w:before="0" w:beforeAutospacing="0" w:after="150" w:afterAutospacing="0"/>
-        <w:jc w:val="both"/>
-        <w:textAlignment w:val="baseline"/>
-        <w:rPr>
-          <w:noProof/>
-        </w:rPr>
-      </w:pPr>
-    </w:p>
-    <w:p>
-      <w:pPr>
-        <w:pStyle w:val="NormalWeb"/>
-        <w:shd w:val="clear" w:color="auto" w:fill="FFFFFF"/>
-        <w:spacing w:before="0" w:beforeAutospacing="0" w:after="150" w:afterAutospacing="0"/>
-        <w:jc w:val="both"/>
-        <w:textAlignment w:val="baseline"/>
-        <w:rPr>
-          <w:noProof/>
-        </w:rPr>
-      </w:pPr>
-    </w:p>
-    <w:p>
-      <w:pPr>
-        <w:pStyle w:val="NormalWeb"/>
-        <w:shd w:val="clear" w:color="auto" w:fill="FFFFFF"/>
-        <w:spacing w:before="0" w:beforeAutospacing="0" w:after="150" w:afterAutospacing="0"/>
-        <w:jc w:val="both"/>
-        <w:textAlignment w:val="baseline"/>
-        <w:rPr>
-          <w:noProof/>
-        </w:rPr>
-      </w:pPr>
-    </w:p>
-    <w:p>
-      <w:pPr>
-        <w:pStyle w:val="NormalWeb"/>
-        <w:shd w:val="clear" w:color="auto" w:fill="FFFFFF"/>
-        <w:spacing w:before="0" w:beforeAutospacing="0" w:after="150" w:afterAutospacing="0"/>
-        <w:jc w:val="both"/>
-        <w:textAlignment w:val="baseline"/>
-        <w:rPr>
-          <w:noProof/>
-        </w:rPr>
-      </w:pPr>
     </w:p>
     <w:p>
       <w:pPr>
@@ -19800,6 +21438,119 @@
     </w:lvl>
   </w:abstractNum>
   <w:abstractNum w:abstractNumId="6" w15:restartNumberingAfterBreak="0">
+    <w:nsid w:val="19144CBC"/>
+    <w:multiLevelType w:val="hybridMultilevel"/>
+    <w:tmpl w:val="00E843D8"/>
+    <w:lvl w:ilvl="0" w:tplc="04090001">
+      <w:start w:val="1"/>
+      <w:numFmt w:val="bullet"/>
+      <w:lvlText w:val=""/>
+      <w:lvlJc w:val="left"/>
+      <w:pPr>
+        <w:ind w:left="720" w:hanging="360"/>
+      </w:pPr>
+      <w:rPr>
+        <w:rFonts w:ascii="Symbol" w:hAnsi="Symbol" w:hint="default"/>
+      </w:rPr>
+    </w:lvl>
+    <w:lvl w:ilvl="1" w:tplc="04090003">
+      <w:start w:val="1"/>
+      <w:numFmt w:val="bullet"/>
+      <w:lvlText w:val="o"/>
+      <w:lvlJc w:val="left"/>
+      <w:pPr>
+        <w:ind w:left="1440" w:hanging="360"/>
+      </w:pPr>
+      <w:rPr>
+        <w:rFonts w:ascii="Courier New" w:hAnsi="Courier New" w:cs="Courier New" w:hint="default"/>
+      </w:rPr>
+    </w:lvl>
+    <w:lvl w:ilvl="2" w:tplc="04090005">
+      <w:start w:val="1"/>
+      <w:numFmt w:val="bullet"/>
+      <w:lvlText w:val=""/>
+      <w:lvlJc w:val="left"/>
+      <w:pPr>
+        <w:ind w:left="2160" w:hanging="360"/>
+      </w:pPr>
+      <w:rPr>
+        <w:rFonts w:ascii="Wingdings" w:hAnsi="Wingdings" w:hint="default"/>
+      </w:rPr>
+    </w:lvl>
+    <w:lvl w:ilvl="3" w:tplc="04090001" w:tentative="1">
+      <w:start w:val="1"/>
+      <w:numFmt w:val="bullet"/>
+      <w:lvlText w:val=""/>
+      <w:lvlJc w:val="left"/>
+      <w:pPr>
+        <w:ind w:left="2880" w:hanging="360"/>
+      </w:pPr>
+      <w:rPr>
+        <w:rFonts w:ascii="Symbol" w:hAnsi="Symbol" w:hint="default"/>
+      </w:rPr>
+    </w:lvl>
+    <w:lvl w:ilvl="4" w:tplc="04090003" w:tentative="1">
+      <w:start w:val="1"/>
+      <w:numFmt w:val="bullet"/>
+      <w:lvlText w:val="o"/>
+      <w:lvlJc w:val="left"/>
+      <w:pPr>
+        <w:ind w:left="3600" w:hanging="360"/>
+      </w:pPr>
+      <w:rPr>
+        <w:rFonts w:ascii="Courier New" w:hAnsi="Courier New" w:cs="Courier New" w:hint="default"/>
+      </w:rPr>
+    </w:lvl>
+    <w:lvl w:ilvl="5" w:tplc="04090005" w:tentative="1">
+      <w:start w:val="1"/>
+      <w:numFmt w:val="bullet"/>
+      <w:lvlText w:val=""/>
+      <w:lvlJc w:val="left"/>
+      <w:pPr>
+        <w:ind w:left="4320" w:hanging="360"/>
+      </w:pPr>
+      <w:rPr>
+        <w:rFonts w:ascii="Wingdings" w:hAnsi="Wingdings" w:hint="default"/>
+      </w:rPr>
+    </w:lvl>
+    <w:lvl w:ilvl="6" w:tplc="04090001" w:tentative="1">
+      <w:start w:val="1"/>
+      <w:numFmt w:val="bullet"/>
+      <w:lvlText w:val=""/>
+      <w:lvlJc w:val="left"/>
+      <w:pPr>
+        <w:ind w:left="5040" w:hanging="360"/>
+      </w:pPr>
+      <w:rPr>
+        <w:rFonts w:ascii="Symbol" w:hAnsi="Symbol" w:hint="default"/>
+      </w:rPr>
+    </w:lvl>
+    <w:lvl w:ilvl="7" w:tplc="04090003" w:tentative="1">
+      <w:start w:val="1"/>
+      <w:numFmt w:val="bullet"/>
+      <w:lvlText w:val="o"/>
+      <w:lvlJc w:val="left"/>
+      <w:pPr>
+        <w:ind w:left="5760" w:hanging="360"/>
+      </w:pPr>
+      <w:rPr>
+        <w:rFonts w:ascii="Courier New" w:hAnsi="Courier New" w:cs="Courier New" w:hint="default"/>
+      </w:rPr>
+    </w:lvl>
+    <w:lvl w:ilvl="8" w:tplc="04090005" w:tentative="1">
+      <w:start w:val="1"/>
+      <w:numFmt w:val="bullet"/>
+      <w:lvlText w:val=""/>
+      <w:lvlJc w:val="left"/>
+      <w:pPr>
+        <w:ind w:left="6480" w:hanging="360"/>
+      </w:pPr>
+      <w:rPr>
+        <w:rFonts w:ascii="Wingdings" w:hAnsi="Wingdings" w:hint="default"/>
+      </w:rPr>
+    </w:lvl>
+  </w:abstractNum>
+  <w:abstractNum w:abstractNumId="7" w15:restartNumberingAfterBreak="0">
     <w:nsid w:val="195C1B62"/>
     <w:multiLevelType w:val="multilevel"/>
     <w:tmpl w:val="892CEE70"/>
@@ -19912,7 +21663,7 @@
       </w:pPr>
     </w:lvl>
   </w:abstractNum>
-  <w:abstractNum w:abstractNumId="7" w15:restartNumberingAfterBreak="0">
+  <w:abstractNum w:abstractNumId="8" w15:restartNumberingAfterBreak="0">
     <w:nsid w:val="1A4A46B1"/>
     <w:multiLevelType w:val="multilevel"/>
     <w:tmpl w:val="5268F91A"/>
@@ -20061,7 +21812,7 @@
       </w:rPr>
     </w:lvl>
   </w:abstractNum>
-  <w:abstractNum w:abstractNumId="8" w15:restartNumberingAfterBreak="0">
+  <w:abstractNum w:abstractNumId="9" w15:restartNumberingAfterBreak="0">
     <w:nsid w:val="2C934CA6"/>
     <w:multiLevelType w:val="multilevel"/>
     <w:tmpl w:val="893AF582"/>
@@ -20210,7 +21961,7 @@
       </w:rPr>
     </w:lvl>
   </w:abstractNum>
-  <w:abstractNum w:abstractNumId="9" w15:restartNumberingAfterBreak="0">
+  <w:abstractNum w:abstractNumId="10" w15:restartNumberingAfterBreak="0">
     <w:nsid w:val="2CCB243E"/>
     <w:multiLevelType w:val="multilevel"/>
     <w:tmpl w:val="1A465FE4"/>
@@ -20359,7 +22110,120 @@
       </w:rPr>
     </w:lvl>
   </w:abstractNum>
-  <w:abstractNum w:abstractNumId="10" w15:restartNumberingAfterBreak="0">
+  <w:abstractNum w:abstractNumId="11" w15:restartNumberingAfterBreak="0">
+    <w:nsid w:val="31EA08C6"/>
+    <w:multiLevelType w:val="multilevel"/>
+    <w:tmpl w:val="942CF8D0"/>
+    <w:lvl w:ilvl="0">
+      <w:start w:val="1"/>
+      <w:numFmt w:val="decimal"/>
+      <w:lvlText w:val="%1."/>
+      <w:lvlJc w:val="left"/>
+      <w:pPr>
+        <w:tabs>
+          <w:tab w:val="num" w:pos="720"/>
+        </w:tabs>
+        <w:ind w:left="720" w:hanging="360"/>
+      </w:pPr>
+    </w:lvl>
+    <w:lvl w:ilvl="1" w:tentative="1">
+      <w:start w:val="1"/>
+      <w:numFmt w:val="decimal"/>
+      <w:lvlText w:val="%2."/>
+      <w:lvlJc w:val="left"/>
+      <w:pPr>
+        <w:tabs>
+          <w:tab w:val="num" w:pos="1440"/>
+        </w:tabs>
+        <w:ind w:left="1440" w:hanging="360"/>
+      </w:pPr>
+    </w:lvl>
+    <w:lvl w:ilvl="2" w:tentative="1">
+      <w:start w:val="1"/>
+      <w:numFmt w:val="decimal"/>
+      <w:lvlText w:val="%3."/>
+      <w:lvlJc w:val="left"/>
+      <w:pPr>
+        <w:tabs>
+          <w:tab w:val="num" w:pos="2160"/>
+        </w:tabs>
+        <w:ind w:left="2160" w:hanging="360"/>
+      </w:pPr>
+    </w:lvl>
+    <w:lvl w:ilvl="3" w:tentative="1">
+      <w:start w:val="1"/>
+      <w:numFmt w:val="decimal"/>
+      <w:lvlText w:val="%4."/>
+      <w:lvlJc w:val="left"/>
+      <w:pPr>
+        <w:tabs>
+          <w:tab w:val="num" w:pos="2880"/>
+        </w:tabs>
+        <w:ind w:left="2880" w:hanging="360"/>
+      </w:pPr>
+    </w:lvl>
+    <w:lvl w:ilvl="4" w:tentative="1">
+      <w:start w:val="1"/>
+      <w:numFmt w:val="decimal"/>
+      <w:lvlText w:val="%5."/>
+      <w:lvlJc w:val="left"/>
+      <w:pPr>
+        <w:tabs>
+          <w:tab w:val="num" w:pos="3600"/>
+        </w:tabs>
+        <w:ind w:left="3600" w:hanging="360"/>
+      </w:pPr>
+    </w:lvl>
+    <w:lvl w:ilvl="5" w:tentative="1">
+      <w:start w:val="1"/>
+      <w:numFmt w:val="decimal"/>
+      <w:lvlText w:val="%6."/>
+      <w:lvlJc w:val="left"/>
+      <w:pPr>
+        <w:tabs>
+          <w:tab w:val="num" w:pos="4320"/>
+        </w:tabs>
+        <w:ind w:left="4320" w:hanging="360"/>
+      </w:pPr>
+    </w:lvl>
+    <w:lvl w:ilvl="6" w:tentative="1">
+      <w:start w:val="1"/>
+      <w:numFmt w:val="decimal"/>
+      <w:lvlText w:val="%7."/>
+      <w:lvlJc w:val="left"/>
+      <w:pPr>
+        <w:tabs>
+          <w:tab w:val="num" w:pos="5040"/>
+        </w:tabs>
+        <w:ind w:left="5040" w:hanging="360"/>
+      </w:pPr>
+    </w:lvl>
+    <w:lvl w:ilvl="7" w:tentative="1">
+      <w:start w:val="1"/>
+      <w:numFmt w:val="decimal"/>
+      <w:lvlText w:val="%8."/>
+      <w:lvlJc w:val="left"/>
+      <w:pPr>
+        <w:tabs>
+          <w:tab w:val="num" w:pos="5760"/>
+        </w:tabs>
+        <w:ind w:left="5760" w:hanging="360"/>
+      </w:pPr>
+    </w:lvl>
+    <w:lvl w:ilvl="8" w:tentative="1">
+      <w:start w:val="1"/>
+      <w:numFmt w:val="decimal"/>
+      <w:lvlText w:val="%9."/>
+      <w:lvlJc w:val="left"/>
+      <w:pPr>
+        <w:tabs>
+          <w:tab w:val="num" w:pos="6480"/>
+        </w:tabs>
+        <w:ind w:left="6480" w:hanging="360"/>
+      </w:pPr>
+    </w:lvl>
+  </w:abstractNum>
+  <w:abstractNum w:abstractNumId="12" w15:restartNumberingAfterBreak="0">
     <w:nsid w:val="34FB4985"/>
     <w:multiLevelType w:val="multilevel"/>
     <w:tmpl w:val="5D6C76C0"/>
@@ -20508,7 +22372,7 @@
       </w:rPr>
     </w:lvl>
   </w:abstractNum>
-  <w:abstractNum w:abstractNumId="11" w15:restartNumberingAfterBreak="0">
+  <w:abstractNum w:abstractNumId="13" w15:restartNumberingAfterBreak="0">
     <w:nsid w:val="3BD5112B"/>
     <w:multiLevelType w:val="multilevel"/>
     <w:tmpl w:val="839C6D62"/>
@@ -20621,7 +22485,7 @@
       </w:pPr>
     </w:lvl>
   </w:abstractNum>
-  <w:abstractNum w:abstractNumId="12" w15:restartNumberingAfterBreak="0">
+  <w:abstractNum w:abstractNumId="14" w15:restartNumberingAfterBreak="0">
     <w:nsid w:val="44B819FA"/>
     <w:multiLevelType w:val="multilevel"/>
     <w:tmpl w:val="733AF394"/>
@@ -20770,7 +22634,7 @@
       </w:rPr>
     </w:lvl>
   </w:abstractNum>
-  <w:abstractNum w:abstractNumId="13" w15:restartNumberingAfterBreak="0">
+  <w:abstractNum w:abstractNumId="15" w15:restartNumberingAfterBreak="0">
     <w:nsid w:val="481C0CB8"/>
     <w:multiLevelType w:val="multilevel"/>
     <w:tmpl w:val="45844928"/>
@@ -20919,7 +22783,7 @@
       </w:rPr>
     </w:lvl>
   </w:abstractNum>
-  <w:abstractNum w:abstractNumId="14" w15:restartNumberingAfterBreak="0">
+  <w:abstractNum w:abstractNumId="16" w15:restartNumberingAfterBreak="0">
     <w:nsid w:val="50D95FA2"/>
     <w:multiLevelType w:val="multilevel"/>
     <w:tmpl w:val="1C04276A"/>
@@ -21032,7 +22896,7 @@
       </w:pPr>
     </w:lvl>
   </w:abstractNum>
-  <w:abstractNum w:abstractNumId="15" w15:restartNumberingAfterBreak="0">
+  <w:abstractNum w:abstractNumId="17" w15:restartNumberingAfterBreak="0">
     <w:nsid w:val="59E90C3D"/>
     <w:multiLevelType w:val="multilevel"/>
     <w:tmpl w:val="7AAC93EC"/>
@@ -21181,7 +23045,7 @@
       </w:rPr>
     </w:lvl>
   </w:abstractNum>
-  <w:abstractNum w:abstractNumId="16" w15:restartNumberingAfterBreak="0">
+  <w:abstractNum w:abstractNumId="18" w15:restartNumberingAfterBreak="0">
     <w:nsid w:val="59FD1632"/>
     <w:multiLevelType w:val="multilevel"/>
     <w:tmpl w:val="429E2EE4"/>
@@ -21330,7 +23194,7 @@
       </w:rPr>
     </w:lvl>
   </w:abstractNum>
-  <w:abstractNum w:abstractNumId="17" w15:restartNumberingAfterBreak="0">
+  <w:abstractNum w:abstractNumId="19" w15:restartNumberingAfterBreak="0">
     <w:nsid w:val="5BD95123"/>
     <w:multiLevelType w:val="multilevel"/>
     <w:tmpl w:val="D660C7D6"/>
@@ -21479,10 +23343,10 @@
       </w:rPr>
     </w:lvl>
   </w:abstractNum>
-  <w:abstractNum w:abstractNumId="18" w15:restartNumberingAfterBreak="0">
+  <w:abstractNum w:abstractNumId="20" w15:restartNumberingAfterBreak="0">
     <w:nsid w:val="5F7F4B27"/>
     <w:multiLevelType w:val="multilevel"/>
-    <w:tmpl w:val="D716E534"/>
+    <w:tmpl w:val="A15023E0"/>
     <w:lvl w:ilvl="0">
       <w:start w:val="1"/>
       <w:numFmt w:val="decimal"/>
@@ -21495,17 +23359,17 @@
         <w:ind w:left="720" w:hanging="360"/>
       </w:pPr>
     </w:lvl>
-    <w:lvl w:ilvl="1" w:tentative="1">
+    <w:lvl w:ilvl="1">
       <w:start w:val="1"/>
       <w:numFmt w:val="decimal"/>
-      <w:lvlText w:val="%2."/>
+      <w:lvlText w:val="%2)"/>
       <w:lvlJc w:val="left"/>
       <w:pPr>
-        <w:tabs>
-          <w:tab w:val="num" w:pos="1440"/>
-        </w:tabs>
         <w:ind w:left="1440" w:hanging="360"/>
       </w:pPr>
+      <w:rPr>
+        <w:rFonts w:hint="default"/>
+      </w:rPr>
     </w:lvl>
     <w:lvl w:ilvl="2" w:tentative="1">
       <w:start w:val="1"/>
@@ -21592,7 +23456,7 @@
       </w:pPr>
     </w:lvl>
   </w:abstractNum>
-  <w:abstractNum w:abstractNumId="19" w15:restartNumberingAfterBreak="0">
+  <w:abstractNum w:abstractNumId="21" w15:restartNumberingAfterBreak="0">
     <w:nsid w:val="60E03565"/>
     <w:multiLevelType w:val="multilevel"/>
     <w:tmpl w:val="1F6AA738"/>
@@ -21741,7 +23605,7 @@
       </w:rPr>
     </w:lvl>
   </w:abstractNum>
-  <w:abstractNum w:abstractNumId="20" w15:restartNumberingAfterBreak="0">
+  <w:abstractNum w:abstractNumId="22" w15:restartNumberingAfterBreak="0">
     <w:nsid w:val="62CD1AF2"/>
     <w:multiLevelType w:val="multilevel"/>
     <w:tmpl w:val="F53A7746"/>
@@ -21890,7 +23754,7 @@
       </w:rPr>
     </w:lvl>
   </w:abstractNum>
-  <w:abstractNum w:abstractNumId="21" w15:restartNumberingAfterBreak="0">
+  <w:abstractNum w:abstractNumId="23" w15:restartNumberingAfterBreak="0">
     <w:nsid w:val="69536CBC"/>
     <w:multiLevelType w:val="multilevel"/>
     <w:tmpl w:val="44C0F308"/>
@@ -22035,7 +23899,7 @@
       </w:rPr>
     </w:lvl>
   </w:abstractNum>
-  <w:abstractNum w:abstractNumId="22" w15:restartNumberingAfterBreak="0">
+  <w:abstractNum w:abstractNumId="24" w15:restartNumberingAfterBreak="0">
     <w:nsid w:val="6CC514ED"/>
     <w:multiLevelType w:val="multilevel"/>
     <w:tmpl w:val="E162182E"/>
@@ -22184,7 +24048,120 @@
       </w:rPr>
     </w:lvl>
   </w:abstractNum>
-  <w:abstractNum w:abstractNumId="23" w15:restartNumberingAfterBreak="0">
+  <w:abstractNum w:abstractNumId="25" w15:restartNumberingAfterBreak="0">
+    <w:nsid w:val="72C66CC7"/>
+    <w:multiLevelType w:val="hybridMultilevel"/>
+    <w:tmpl w:val="DD0CB22E"/>
+    <w:lvl w:ilvl="0" w:tplc="04090001">
+      <w:start w:val="1"/>
+      <w:numFmt w:val="bullet"/>
+      <w:lvlText w:val=""/>
+      <w:lvlJc w:val="left"/>
+      <w:pPr>
+        <w:ind w:left="720" w:hanging="360"/>
+      </w:pPr>
+      <w:rPr>
+        <w:rFonts w:ascii="Symbol" w:hAnsi="Symbol" w:hint="default"/>
+      </w:rPr>
+    </w:lvl>
+    <w:lvl w:ilvl="1" w:tplc="04090003">
+      <w:start w:val="1"/>
+      <w:numFmt w:val="bullet"/>
+      <w:lvlText w:val="o"/>
+      <w:lvlJc w:val="left"/>
+      <w:pPr>
+        <w:ind w:left="1440" w:hanging="360"/>
+      </w:pPr>
+      <w:rPr>
+        <w:rFonts w:ascii="Courier New" w:hAnsi="Courier New" w:cs="Courier New" w:hint="default"/>
+      </w:rPr>
+    </w:lvl>
+    <w:lvl w:ilvl="2" w:tplc="04090005">
+      <w:start w:val="1"/>
+      <w:numFmt w:val="bullet"/>
+      <w:lvlText w:val=""/>
+      <w:lvlJc w:val="left"/>
+      <w:pPr>
+        <w:ind w:left="2160" w:hanging="360"/>
+      </w:pPr>
+      <w:rPr>
+        <w:rFonts w:ascii="Wingdings" w:hAnsi="Wingdings" w:hint="default"/>
+      </w:rPr>
+    </w:lvl>
+    <w:lvl w:ilvl="3" w:tplc="04090001" w:tentative="1">
+      <w:start w:val="1"/>
+      <w:numFmt w:val="bullet"/>
+      <w:lvlText w:val=""/>
+      <w:lvlJc w:val="left"/>
+      <w:pPr>
+        <w:ind w:left="2880" w:hanging="360"/>
+      </w:pPr>
+      <w:rPr>
+        <w:rFonts w:ascii="Symbol" w:hAnsi="Symbol" w:hint="default"/>
+      </w:rPr>
+    </w:lvl>
+    <w:lvl w:ilvl="4" w:tplc="04090003" w:tentative="1">
+      <w:start w:val="1"/>
+      <w:numFmt w:val="bullet"/>
+      <w:lvlText w:val="o"/>
+      <w:lvlJc w:val="left"/>
+      <w:pPr>
+        <w:ind w:left="3600" w:hanging="360"/>
+      </w:pPr>
+      <w:rPr>
+        <w:rFonts w:ascii="Courier New" w:hAnsi="Courier New" w:cs="Courier New" w:hint="default"/>
+      </w:rPr>
+    </w:lvl>
+    <w:lvl w:ilvl="5" w:tplc="04090005" w:tentative="1">
+      <w:start w:val="1"/>
+      <w:numFmt w:val="bullet"/>
+      <w:lvlText w:val=""/>
+      <w:lvlJc w:val="left"/>
+      <w:pPr>
+        <w:ind w:left="4320" w:hanging="360"/>
+      </w:pPr>
+      <w:rPr>
+        <w:rFonts w:ascii="Wingdings" w:hAnsi="Wingdings" w:hint="default"/>
+      </w:rPr>
+    </w:lvl>
+    <w:lvl w:ilvl="6" w:tplc="04090001" w:tentative="1">
+      <w:start w:val="1"/>
+      <w:numFmt w:val="bullet"/>
+      <w:lvlText w:val=""/>
+      <w:lvlJc w:val="left"/>
+      <w:pPr>
+        <w:ind w:left="5040" w:hanging="360"/>
+      </w:pPr>
+      <w:rPr>
+        <w:rFonts w:ascii="Symbol" w:hAnsi="Symbol" w:hint="default"/>
+      </w:rPr>
+    </w:lvl>
+    <w:lvl w:ilvl="7" w:tplc="04090003" w:tentative="1">
+      <w:start w:val="1"/>
+      <w:numFmt w:val="bullet"/>
+      <w:lvlText w:val="o"/>
+      <w:lvlJc w:val="left"/>
+      <w:pPr>
+        <w:ind w:left="5760" w:hanging="360"/>
+      </w:pPr>
+      <w:rPr>
+        <w:rFonts w:ascii="Courier New" w:hAnsi="Courier New" w:cs="Courier New" w:hint="default"/>
+      </w:rPr>
+    </w:lvl>
+    <w:lvl w:ilvl="8" w:tplc="04090005" w:tentative="1">
+      <w:start w:val="1"/>
+      <w:numFmt w:val="bullet"/>
+      <w:lvlText w:val=""/>
+      <w:lvlJc w:val="left"/>
+      <w:pPr>
+        <w:ind w:left="6480" w:hanging="360"/>
+      </w:pPr>
+      <w:rPr>
+        <w:rFonts w:ascii="Wingdings" w:hAnsi="Wingdings" w:hint="default"/>
+      </w:rPr>
+    </w:lvl>
+  </w:abstractNum>
+  <w:abstractNum w:abstractNumId="26" w15:restartNumberingAfterBreak="0">
     <w:nsid w:val="7E282A75"/>
     <w:multiLevelType w:val="multilevel"/>
     <w:tmpl w:val="06A43C64"/>
@@ -22297,7 +24274,7 @@
       </w:pPr>
     </w:lvl>
   </w:abstractNum>
-  <w:abstractNum w:abstractNumId="24" w15:restartNumberingAfterBreak="0">
+  <w:abstractNum w:abstractNumId="27" w15:restartNumberingAfterBreak="0">
     <w:nsid w:val="7ED161C8"/>
     <w:multiLevelType w:val="multilevel"/>
     <w:tmpl w:val="25FA6B08"/>
@@ -22447,10 +24424,10 @@
     </w:lvl>
   </w:abstractNum>
   <w:num w:numId="1">
-    <w:abstractNumId w:val="22"/>
+    <w:abstractNumId w:val="24"/>
   </w:num>
   <w:num w:numId="2">
-    <w:abstractNumId w:val="9"/>
+    <w:abstractNumId w:val="10"/>
   </w:num>
   <w:num w:numId="3">
     <w:abstractNumId w:val="2"/>
@@ -22471,19 +24448,19 @@
     </w:lvlOverride>
   </w:num>
   <w:num w:numId="6">
-    <w:abstractNumId w:val="23"/>
+    <w:abstractNumId w:val="26"/>
     <w:lvlOverride w:ilvl="0">
       <w:startOverride w:val="1"/>
     </w:lvlOverride>
   </w:num>
   <w:num w:numId="7">
-    <w:abstractNumId w:val="23"/>
+    <w:abstractNumId w:val="26"/>
     <w:lvlOverride w:ilvl="0">
       <w:startOverride w:val="2"/>
     </w:lvlOverride>
   </w:num>
   <w:num w:numId="8">
-    <w:abstractNumId w:val="23"/>
+    <w:abstractNumId w:val="26"/>
     <w:lvlOverride w:ilvl="0">
       <w:startOverride w:val="3"/>
     </w:lvlOverride>
@@ -22492,64 +24469,73 @@
     <w:abstractNumId w:val="1"/>
   </w:num>
   <w:num w:numId="10">
-    <w:abstractNumId w:val="8"/>
+    <w:abstractNumId w:val="9"/>
   </w:num>
   <w:num w:numId="11">
     <w:abstractNumId w:val="5"/>
   </w:num>
   <w:num w:numId="12">
-    <w:abstractNumId w:val="13"/>
+    <w:abstractNumId w:val="15"/>
   </w:num>
   <w:num w:numId="13">
     <w:abstractNumId w:val="3"/>
   </w:num>
   <w:num w:numId="14">
-    <w:abstractNumId w:val="15"/>
+    <w:abstractNumId w:val="17"/>
   </w:num>
   <w:num w:numId="15">
-    <w:abstractNumId w:val="11"/>
+    <w:abstractNumId w:val="13"/>
   </w:num>
   <w:num w:numId="16">
     <w:abstractNumId w:val="0"/>
   </w:num>
   <w:num w:numId="17">
-    <w:abstractNumId w:val="6"/>
+    <w:abstractNumId w:val="7"/>
   </w:num>
   <w:num w:numId="18">
-    <w:abstractNumId w:val="24"/>
+    <w:abstractNumId w:val="27"/>
   </w:num>
   <w:num w:numId="19">
-    <w:abstractNumId w:val="10"/>
+    <w:abstractNumId w:val="12"/>
   </w:num>
   <w:num w:numId="20">
-    <w:abstractNumId w:val="7"/>
+    <w:abstractNumId w:val="8"/>
   </w:num>
   <w:num w:numId="21">
-    <w:abstractNumId w:val="16"/>
+    <w:abstractNumId w:val="18"/>
   </w:num>
   <w:num w:numId="22">
-    <w:abstractNumId w:val="21"/>
+    <w:abstractNumId w:val="23"/>
   </w:num>
   <w:num w:numId="23">
     <w:abstractNumId w:val="4"/>
   </w:num>
   <w:num w:numId="24">
-    <w:abstractNumId w:val="12"/>
+    <w:abstractNumId w:val="14"/>
   </w:num>
   <w:num w:numId="25">
-    <w:abstractNumId w:val="14"/>
+    <w:abstractNumId w:val="16"/>
   </w:num>
   <w:num w:numId="26">
+    <w:abstractNumId w:val="22"/>
+  </w:num>
+  <w:num w:numId="27">
+    <w:abstractNumId w:val="19"/>
+  </w:num>
+  <w:num w:numId="28">
     <w:abstractNumId w:val="20"/>
   </w:num>
-  <w:num w:numId="27">
-    <w:abstractNumId w:val="17"/>
+  <w:num w:numId="29">
+    <w:abstractNumId w:val="21"/>
   </w:num>
-  <w:num w:numId="28">
-    <w:abstractNumId w:val="18"/>
+  <w:num w:numId="30">
+    <w:abstractNumId w:val="25"/>
   </w:num>
-  <w:num w:numId="29">
-    <w:abstractNumId w:val="19"/>
+  <w:num w:numId="31">
+    <w:abstractNumId w:val="6"/>
+  </w:num>
+  <w:num w:numId="32">
+    <w:abstractNumId w:val="11"/>
   </w:num>
 </w:numbering>
 </file>
@@ -23474,7 +25460,7 @@
 </file>
 
 <file path=customXml/itemProps1.xml><?xml version="1.0" encoding="utf-8"?>
-<ds:datastoreItem xmlns:ds="http://schemas.openxmlformats.org/officeDocument/2006/customXml" ds:itemID="{9147685D-DD3F-464B-AADB-C4C0DE73B59B}">
+<ds:datastoreItem xmlns:ds="http://schemas.openxmlformats.org/officeDocument/2006/customXml" ds:itemID="{5334CF0F-35F8-4E31-9E53-EF112BD92A5F}">
   <ds:schemaRefs>
     <ds:schemaRef ds:uri="http://schemas.openxmlformats.org/officeDocument/2006/bibliography"/>
   </ds:schemaRefs>

</xml_diff>